<commit_message>
Cambios menores en los requirements para más claridad
</commit_message>
<xml_diff>
--- a/hackaton requirements.docx
+++ b/hackaton requirements.docx
@@ -497,7 +497,206 @@
         <w:rPr>
           <w:lang w:val="en-US"/>
         </w:rPr>
-        <w:t xml:space="preserve"> Whe</w:t>
+        <w:t xml:space="preserve"> When an actor receives a message, it gets to the “in box” unless the system flags it as spam, in which case it gets to the “spam box”. </w:t>
+      </w:r>
+      <w:r>
+        <w:rPr>
+          <w:lang w:val="en-US"/>
+        </w:rPr>
+        <w:t xml:space="preserve">When a message is flagged by the system as spam, the sender will not be automatically blocked, unlike what happens when manually flagging a message as spam. </w:t>
+      </w:r>
+      <w:r>
+        <w:rPr>
+          <w:lang w:val="en-US"/>
+        </w:rPr>
+        <w:t xml:space="preserve">When he or she sends a message to another user, a copy is saved to the “out box”. When an actor removes a message from a folder other than “trash box”, it is moved to folder “trash box”; when he or she removes it from folder “trash box”, then it is </w:t>
+      </w:r>
+      <w:r>
+        <w:rPr>
+          <w:lang w:val="en-US"/>
+        </w:rPr>
+        <w:t>permanently</w:t>
+      </w:r>
+      <w:r>
+        <w:rPr>
+          <w:lang w:val="en-US"/>
+        </w:rPr>
+        <w:t xml:space="preserve"> removed from the system. </w:t>
+      </w:r>
+    </w:p>
+    <w:p>
+      <w:pPr>
+        <w:pStyle w:val="Prrafodelista"/>
+        <w:rPr>
+          <w:lang w:val="en-US"/>
+        </w:rPr>
+      </w:pPr>
+      <w:r>
+        <w:rPr>
+          <w:lang w:val="en-US"/>
+        </w:rPr>
+        <w:t>Messages an actor receive</w:t>
+      </w:r>
+      <w:r>
+        <w:rPr>
+          <w:lang w:val="en-US"/>
+        </w:rPr>
+        <w:t>s</w:t>
+      </w:r>
+      <w:r>
+        <w:rPr>
+          <w:lang w:val="en-US"/>
+        </w:rPr>
+        <w:t xml:space="preserve"> are initially marked as “unread”. Whenever an actor displays an unread message, it will be automatically set to “read”. An actor can also manually set a message as “read”. Any message flagged as spam or moved to “trash box” is automatically set to “read”</w:t>
+      </w:r>
+      <w:r>
+        <w:rPr>
+          <w:lang w:val="en-US"/>
+        </w:rPr>
+        <w:t>.</w:t>
+      </w:r>
+    </w:p>
+    <w:p>
+      <w:pPr>
+        <w:pStyle w:val="Prrafodelista"/>
+        <w:numPr>
+          <w:ilvl w:val="0"/>
+          <w:numId w:val="1"/>
+        </w:numPr>
+        <w:rPr>
+          <w:lang w:val="en-US"/>
+        </w:rPr>
+      </w:pPr>
+      <w:r>
+        <w:rPr>
+          <w:lang w:val="en-US"/>
+        </w:rPr>
+        <w:t xml:space="preserve">A sponsor may create a sponsorship. That means he can pay </w:t>
+      </w:r>
+      <w:proofErr w:type="gramStart"/>
+      <w:r>
+        <w:rPr>
+          <w:lang w:val="en-US"/>
+        </w:rPr>
+        <w:t>in order to</w:t>
+      </w:r>
+      <w:proofErr w:type="gramEnd"/>
+      <w:r>
+        <w:rPr>
+          <w:lang w:val="en-US"/>
+        </w:rPr>
+        <w:t xml:space="preserve"> have an advertisement</w:t>
+      </w:r>
+      <w:r>
+        <w:rPr>
+          <w:lang w:val="en-US"/>
+        </w:rPr>
+        <w:t xml:space="preserve"> displayed</w:t>
+      </w:r>
+      <w:r>
+        <w:rPr>
+          <w:lang w:val="en-US"/>
+        </w:rPr>
+        <w:t xml:space="preserve"> in the webpage. The system must store the following information regarding to the sponsorship: The </w:t>
+      </w:r>
+      <w:proofErr w:type="spellStart"/>
+      <w:r>
+        <w:rPr>
+          <w:lang w:val="en-US"/>
+        </w:rPr>
+        <w:t>url</w:t>
+      </w:r>
+      <w:proofErr w:type="spellEnd"/>
+      <w:r>
+        <w:rPr>
+          <w:lang w:val="en-US"/>
+        </w:rPr>
+        <w:t xml:space="preserve"> of the picture that will be displayed</w:t>
+      </w:r>
+      <w:r>
+        <w:rPr>
+          <w:lang w:val="en-US"/>
+        </w:rPr>
+        <w:t xml:space="preserve">, the moment it has been created </w:t>
+      </w:r>
+      <w:r>
+        <w:rPr>
+          <w:lang w:val="en-US"/>
+        </w:rPr>
+        <w:t>and a valid credit card the sponsor will use to make the payment.</w:t>
+      </w:r>
+      <w:r>
+        <w:rPr>
+          <w:lang w:val="en-US"/>
+        </w:rPr>
+        <w:t xml:space="preserve"> The price of sponsorships is the same for all sponsorships and it is </w:t>
+      </w:r>
+      <w:r>
+        <w:rPr>
+          <w:lang w:val="en-US"/>
+        </w:rPr>
+        <w:lastRenderedPageBreak/>
+        <w:t>configured by a system admin.</w:t>
+      </w:r>
+      <w:r>
+        <w:rPr>
+          <w:lang w:val="en-US"/>
+        </w:rPr>
+        <w:t xml:space="preserve"> The sponsorship must be accepted by a system admin before the advertisement is displayed in the site.</w:t>
+      </w:r>
+    </w:p>
+    <w:p>
+      <w:pPr>
+        <w:pStyle w:val="Prrafodelista"/>
+        <w:numPr>
+          <w:ilvl w:val="0"/>
+          <w:numId w:val="1"/>
+        </w:numPr>
+        <w:rPr>
+          <w:lang w:val="en-US"/>
+        </w:rPr>
+      </w:pPr>
+      <w:r>
+        <w:rPr>
+          <w:lang w:val="en-US"/>
+        </w:rPr>
+        <w:t>The system must store the following information about credit cards: a holder name, a brand name, a number, an expiration month, an expiration year, and a CVV code</w:t>
+      </w:r>
+      <w:r>
+        <w:rPr>
+          <w:lang w:val="en-US"/>
+        </w:rPr>
+        <w:t>.</w:t>
+      </w:r>
+    </w:p>
+    <w:p>
+      <w:pPr>
+        <w:pStyle w:val="Prrafodelista"/>
+        <w:numPr>
+          <w:ilvl w:val="0"/>
+          <w:numId w:val="1"/>
+        </w:numPr>
+        <w:rPr>
+          <w:lang w:val="en-US"/>
+        </w:rPr>
+      </w:pPr>
+      <w:r>
+        <w:rPr>
+          <w:lang w:val="en-US"/>
+        </w:rPr>
+        <w:t xml:space="preserve">Users can create announcements. These announcements are one of the main foundations of the project: When a user is travelling from one place to another, he may create an announcement so that other users may use him as a “taxi” so to speak, sharing this way the costs of the journey between everyone involved. </w:t>
+      </w:r>
+      <w:r>
+        <w:rPr>
+          <w:lang w:val="en-US"/>
+        </w:rPr>
+        <w:t xml:space="preserve"> An announcement must contain a title,</w:t>
+      </w:r>
+      <w:r>
+        <w:rPr>
+          <w:lang w:val="en-US"/>
+        </w:rPr>
+        <w:t xml:space="preserve"> the name of the creator,</w:t>
       </w:r>
       <w:bookmarkStart w:id="0" w:name="_GoBack"/>
       <w:bookmarkEnd w:id="0"/>
@@ -505,57 +704,201 @@
         <w:rPr>
           <w:lang w:val="en-US"/>
         </w:rPr>
-        <w:t xml:space="preserve">n an actor receives a message, it gets to the “in box” unless the system flags it as spam, in which case it gets to the “spam box”. </w:t>
-      </w:r>
-      <w:r>
-        <w:rPr>
-          <w:lang w:val="en-US"/>
-        </w:rPr>
-        <w:t xml:space="preserve">When a message is flagged by the system as spam, the sender will not be automatically blocked, unlike what happens when manually flagging a message as spam. </w:t>
-      </w:r>
-      <w:r>
-        <w:rPr>
-          <w:lang w:val="en-US"/>
-        </w:rPr>
-        <w:t xml:space="preserve">When he or she sends a message to another user, a copy is saved to the “out box”. When an actor removes a message from a folder other than “trash box”, it is moved to folder “trash box”; when he or she removes it from folder “trash box”, then it is </w:t>
-      </w:r>
-      <w:r>
-        <w:rPr>
-          <w:lang w:val="en-US"/>
-        </w:rPr>
-        <w:t>permanently</w:t>
-      </w:r>
-      <w:r>
-        <w:rPr>
-          <w:lang w:val="en-US"/>
-        </w:rPr>
-        <w:t xml:space="preserve"> removed from the system. </w:t>
-      </w:r>
-    </w:p>
-    <w:p>
-      <w:pPr>
-        <w:pStyle w:val="Prrafodelista"/>
-        <w:rPr>
-          <w:lang w:val="en-US"/>
-        </w:rPr>
-      </w:pPr>
-      <w:r>
-        <w:rPr>
-          <w:lang w:val="en-US"/>
-        </w:rPr>
-        <w:t>Messages an actor receive</w:t>
-      </w:r>
-      <w:r>
-        <w:rPr>
-          <w:lang w:val="en-US"/>
-        </w:rPr>
-        <w:t>s</w:t>
-      </w:r>
-      <w:r>
-        <w:rPr>
-          <w:lang w:val="en-US"/>
-        </w:rPr>
-        <w:t xml:space="preserve"> are initially marked as “unread”. Whenever an actor displays an unread message, it will be automatically set to “read”. An actor can also manually set a message as “read”. Any message flagged as spam or moved to “trash box” is automatically set to “read”</w:t>
+        <w:t xml:space="preserve">, </w:t>
+      </w:r>
+      <w:r>
+        <w:rPr>
+          <w:lang w:val="en-US"/>
+        </w:rPr>
+        <w:t>the point of departure, the destination, the price per user</w:t>
+      </w:r>
+      <w:r>
+        <w:rPr>
+          <w:lang w:val="en-US"/>
+        </w:rPr>
+        <w:t>, the number</w:t>
+      </w:r>
+      <w:r>
+        <w:rPr>
+          <w:lang w:val="en-US"/>
+        </w:rPr>
+        <w:t xml:space="preserve"> of seats available</w:t>
+      </w:r>
+      <w:r>
+        <w:rPr>
+          <w:lang w:val="en-US"/>
+        </w:rPr>
+        <w:t xml:space="preserve"> and the moment </w:t>
+      </w:r>
+      <w:r>
+        <w:rPr>
+          <w:lang w:val="en-US"/>
+        </w:rPr>
+        <w:t>when the car will depart</w:t>
+      </w:r>
+      <w:r>
+        <w:rPr>
+          <w:lang w:val="en-US"/>
+        </w:rPr>
+        <w:t xml:space="preserve">. The user who creates an announcement may also add a description and check </w:t>
+      </w:r>
+      <w:proofErr w:type="gramStart"/>
+      <w:r>
+        <w:rPr>
+          <w:lang w:val="en-US"/>
+        </w:rPr>
+        <w:t>w</w:t>
+      </w:r>
+      <w:r>
+        <w:rPr>
+          <w:lang w:val="en-US"/>
+        </w:rPr>
+        <w:t>h</w:t>
+      </w:r>
+      <w:r>
+        <w:rPr>
+          <w:lang w:val="en-US"/>
+        </w:rPr>
+        <w:t>ether or not</w:t>
+      </w:r>
+      <w:proofErr w:type="gramEnd"/>
+      <w:r>
+        <w:rPr>
+          <w:lang w:val="en-US"/>
+        </w:rPr>
+        <w:t xml:space="preserve"> pets or smoking is allowed.</w:t>
+      </w:r>
+    </w:p>
+    <w:p>
+      <w:pPr>
+        <w:pStyle w:val="Prrafodelista"/>
+        <w:numPr>
+          <w:ilvl w:val="0"/>
+          <w:numId w:val="1"/>
+        </w:numPr>
+        <w:rPr>
+          <w:lang w:val="en-US"/>
+        </w:rPr>
+      </w:pPr>
+      <w:r>
+        <w:rPr>
+          <w:lang w:val="en-US"/>
+        </w:rPr>
+        <w:t>Users can comment on the announcements. Each comment is composed by a body and the moment it was created.</w:t>
+      </w:r>
+      <w:r>
+        <w:rPr>
+          <w:lang w:val="en-US"/>
+        </w:rPr>
+        <w:t xml:space="preserve"> The system must also store the creator of the comment.</w:t>
+      </w:r>
+      <w:r>
+        <w:rPr>
+          <w:lang w:val="en-US"/>
+        </w:rPr>
+        <w:t xml:space="preserve"> Users can also reply to comments. Replies contain the same information as a comment.</w:t>
+      </w:r>
+    </w:p>
+    <w:p>
+      <w:pPr>
+        <w:pStyle w:val="Prrafodelista"/>
+        <w:numPr>
+          <w:ilvl w:val="0"/>
+          <w:numId w:val="1"/>
+        </w:numPr>
+        <w:rPr>
+          <w:lang w:val="en-US"/>
+        </w:rPr>
+      </w:pPr>
+      <w:r>
+        <w:rPr>
+          <w:lang w:val="en-US"/>
+        </w:rPr>
+        <w:t xml:space="preserve">Users can request for a private driver to take them somewhere. The request must include </w:t>
+      </w:r>
+      <w:r>
+        <w:rPr>
+          <w:lang w:val="en-US"/>
+        </w:rPr>
+        <w:t>the point of departure, the destination,</w:t>
+      </w:r>
+      <w:r>
+        <w:rPr>
+          <w:lang w:val="en-US"/>
+        </w:rPr>
+        <w:t xml:space="preserve"> the total number of people who are going to use that service</w:t>
+      </w:r>
+      <w:r>
+        <w:rPr>
+          <w:lang w:val="en-US"/>
+        </w:rPr>
+        <w:t xml:space="preserve"> </w:t>
+      </w:r>
+      <w:r>
+        <w:rPr>
+          <w:lang w:val="en-US"/>
+        </w:rPr>
+        <w:t>(user included)</w:t>
+      </w:r>
+      <w:r>
+        <w:rPr>
+          <w:lang w:val="en-US"/>
+        </w:rPr>
+        <w:t xml:space="preserve"> and the moment</w:t>
+      </w:r>
+      <w:r>
+        <w:rPr>
+          <w:lang w:val="en-US"/>
+        </w:rPr>
+        <w:t xml:space="preserve"> when they want the car to depart. </w:t>
+      </w:r>
+      <w:r>
+        <w:rPr>
+          <w:lang w:val="en-US"/>
+        </w:rPr>
+        <w:t>They may also add an additional comment.</w:t>
+      </w:r>
+      <w:r>
+        <w:rPr>
+          <w:lang w:val="en-US"/>
+        </w:rPr>
+        <w:t xml:space="preserve"> </w:t>
+      </w:r>
+      <w:r>
+        <w:rPr>
+          <w:lang w:val="en-US"/>
+        </w:rPr>
+        <w:t>Requests will have a price that depends</w:t>
+      </w:r>
+      <w:r>
+        <w:rPr>
+          <w:lang w:val="en-US"/>
+        </w:rPr>
+        <w:t xml:space="preserve"> on the distance between the point of departure and the destination.</w:t>
+      </w:r>
+      <w:r>
+        <w:rPr>
+          <w:lang w:val="en-US"/>
+        </w:rPr>
+        <w:t xml:space="preserve"> The way this </w:t>
+      </w:r>
+      <w:r>
+        <w:rPr>
+          <w:lang w:val="en-US"/>
+        </w:rPr>
+        <w:t>price</w:t>
+      </w:r>
+      <w:r>
+        <w:rPr>
+          <w:lang w:val="en-US"/>
+        </w:rPr>
+        <w:t xml:space="preserve"> is calculated is the following: The system stores a minimum fee and a fee per kilomet</w:t>
+      </w:r>
+      <w:r>
+        <w:rPr>
+          <w:lang w:val="en-US"/>
+        </w:rPr>
+        <w:t>er. These two fees will be the same for any request made</w:t>
       </w:r>
       <w:r>
         <w:rPr>
@@ -563,6 +906,56 @@
         </w:rPr>
         <w:t>.</w:t>
       </w:r>
+      <w:r>
+        <w:rPr>
+          <w:lang w:val="en-US"/>
+        </w:rPr>
+        <w:t xml:space="preserve"> The total price of the request will be the minimum fee plus the product between the fee per kilometer and the distance in kilometers between the point of departure and the destination. The distance will be calculated using the Google Maps API.</w:t>
+      </w:r>
+      <w:r>
+        <w:rPr>
+          <w:lang w:val="en-US"/>
+        </w:rPr>
+        <w:t xml:space="preserve"> </w:t>
+      </w:r>
+      <w:r>
+        <w:rPr>
+          <w:lang w:val="en-US"/>
+        </w:rPr>
+        <w:t>The total price of the request</w:t>
+      </w:r>
+      <w:r>
+        <w:rPr>
+          <w:lang w:val="en-US"/>
+        </w:rPr>
+        <w:t xml:space="preserve"> must be shown to a user when making the request.</w:t>
+      </w:r>
+      <w:r>
+        <w:rPr>
+          <w:lang w:val="en-US"/>
+        </w:rPr>
+        <w:t xml:space="preserve"> As well as the total price </w:t>
+      </w:r>
+      <w:proofErr w:type="gramStart"/>
+      <w:r>
+        <w:rPr>
+          <w:lang w:val="en-US"/>
+        </w:rPr>
+        <w:t>taking into account</w:t>
+      </w:r>
+      <w:proofErr w:type="gramEnd"/>
+      <w:r>
+        <w:rPr>
+          <w:lang w:val="en-US"/>
+        </w:rPr>
+        <w:t xml:space="preserve"> the distance between the starting point and the destination. The VAT must be also considered</w:t>
+      </w:r>
+      <w:r>
+        <w:rPr>
+          <w:lang w:val="en-US"/>
+        </w:rPr>
+        <w:t xml:space="preserve"> when calculating the price.</w:t>
+      </w:r>
     </w:p>
     <w:p>
       <w:pPr>
@@ -579,625 +972,226 @@
         <w:rPr>
           <w:lang w:val="en-US"/>
         </w:rPr>
-        <w:t xml:space="preserve">A sponsor may create a sponsorship. That means he can pay </w:t>
+        <w:t>Mechanics can publish information about their repair shops. The system must store the following information regarding repair shops: Name</w:t>
+      </w:r>
+      <w:r>
+        <w:rPr>
+          <w:lang w:val="en-US"/>
+        </w:rPr>
+        <w:t>, a description,</w:t>
+      </w:r>
+      <w:r>
+        <w:rPr>
+          <w:lang w:val="en-US"/>
+        </w:rPr>
+        <w:t xml:space="preserve"> location, phone of contact</w:t>
+      </w:r>
+      <w:r>
+        <w:rPr>
+          <w:lang w:val="en-US"/>
+        </w:rPr>
+        <w:t>,</w:t>
+      </w:r>
+      <w:r>
+        <w:rPr>
+          <w:lang w:val="en-US"/>
+        </w:rPr>
+        <w:t xml:space="preserve"> an optional photo</w:t>
+      </w:r>
+      <w:r>
+        <w:rPr>
+          <w:lang w:val="en-US"/>
+        </w:rPr>
+        <w:t>, and a list of services that it offers, along its prices. Users may reserve a service. In their reservation request, they must specify a moment and they may add an additional comment.</w:t>
+      </w:r>
+    </w:p>
+    <w:p>
+      <w:pPr>
+        <w:pStyle w:val="Prrafodelista"/>
+        <w:numPr>
+          <w:ilvl w:val="0"/>
+          <w:numId w:val="1"/>
+        </w:numPr>
+        <w:rPr>
+          <w:lang w:val="en-US"/>
+        </w:rPr>
+      </w:pPr>
+      <w:r>
+        <w:rPr>
+          <w:lang w:val="en-US"/>
+        </w:rPr>
+        <w:t xml:space="preserve">Users can review other users, drivers and mechanical shops. Reviews must have a title, a body and a </w:t>
+      </w:r>
+      <w:r>
+        <w:rPr>
+          <w:lang w:val="en-US"/>
+        </w:rPr>
+        <w:t>score</w:t>
+      </w:r>
+      <w:r>
+        <w:rPr>
+          <w:lang w:val="en-US"/>
+        </w:rPr>
+        <w:t xml:space="preserve"> that ranges from 0 to 5. The system will store the moment the review has been created.</w:t>
+      </w:r>
+    </w:p>
+    <w:p>
+      <w:pPr>
+        <w:pStyle w:val="Prrafodelista"/>
+        <w:numPr>
+          <w:ilvl w:val="0"/>
+          <w:numId w:val="1"/>
+        </w:numPr>
+        <w:rPr>
+          <w:lang w:val="en-US"/>
+        </w:rPr>
+      </w:pPr>
+      <w:r>
+        <w:rPr>
+          <w:lang w:val="en-US"/>
+        </w:rPr>
+        <w:t>Users</w:t>
+      </w:r>
+      <w:r>
+        <w:rPr>
+          <w:lang w:val="en-US"/>
+        </w:rPr>
+        <w:t xml:space="preserve"> have a</w:t>
+      </w:r>
+      <w:r>
+        <w:rPr>
+          <w:lang w:val="en-US"/>
+        </w:rPr>
+        <w:t>n announcement</w:t>
+      </w:r>
+      <w:r>
+        <w:rPr>
+          <w:lang w:val="en-US"/>
+        </w:rPr>
+        <w:t xml:space="preserve"> finder in which they can specify some search criteria</w:t>
+      </w:r>
+      <w:r>
+        <w:rPr>
+          <w:lang w:val="en-US"/>
+        </w:rPr>
+        <w:t xml:space="preserve">: a keyword, a price range, a moment, a point of departure and the destination. </w:t>
+      </w:r>
+      <w:r>
+        <w:rPr>
+          <w:lang w:val="en-US"/>
+        </w:rPr>
+        <w:t xml:space="preserve"> Initially, every search criteria must be null, which means that every </w:t>
+      </w:r>
+      <w:r>
+        <w:rPr>
+          <w:lang w:val="en-US"/>
+        </w:rPr>
+        <w:t>announcement must be displayed</w:t>
+      </w:r>
+      <w:r>
+        <w:rPr>
+          <w:lang w:val="en-US"/>
+        </w:rPr>
+        <w:t>.</w:t>
+      </w:r>
+    </w:p>
+    <w:p>
+      <w:pPr>
+        <w:pStyle w:val="Prrafodelista"/>
+        <w:numPr>
+          <w:ilvl w:val="0"/>
+          <w:numId w:val="1"/>
+        </w:numPr>
+        <w:rPr>
+          <w:lang w:val="en-US"/>
+        </w:rPr>
+      </w:pPr>
+      <w:r>
+        <w:rPr>
+          <w:lang w:val="en-US"/>
+        </w:rPr>
+        <w:t>Authenticated actors</w:t>
+      </w:r>
+      <w:r>
+        <w:rPr>
+          <w:lang w:val="en-US"/>
+        </w:rPr>
+        <w:t xml:space="preserve"> can file a report regarding other actors except the administrator. A report must contain the actor that is being reported, the creator of the report, a reason, the moment it was filed</w:t>
+      </w:r>
+      <w:r>
+        <w:rPr>
+          <w:lang w:val="en-US"/>
+        </w:rPr>
+        <w:t xml:space="preserve"> and an optional image</w:t>
+      </w:r>
+      <w:r>
+        <w:rPr>
+          <w:lang w:val="en-US"/>
+        </w:rPr>
+        <w:t xml:space="preserve">. </w:t>
       </w:r>
       <w:proofErr w:type="gramStart"/>
       <w:r>
         <w:rPr>
           <w:lang w:val="en-US"/>
         </w:rPr>
-        <w:t>in order to</w:t>
+        <w:t>In order to</w:t>
       </w:r>
       <w:proofErr w:type="gramEnd"/>
       <w:r>
         <w:rPr>
           <w:lang w:val="en-US"/>
         </w:rPr>
-        <w:t xml:space="preserve"> have an advertisement</w:t>
-      </w:r>
-      <w:r>
-        <w:rPr>
-          <w:lang w:val="en-US"/>
-        </w:rPr>
-        <w:t xml:space="preserve"> displayed</w:t>
-      </w:r>
-      <w:r>
-        <w:rPr>
-          <w:lang w:val="en-US"/>
-        </w:rPr>
-        <w:t xml:space="preserve"> in the webpage. The system must store the following information regarding to the sponsorship: The </w:t>
-      </w:r>
-      <w:proofErr w:type="spellStart"/>
-      <w:r>
-        <w:rPr>
-          <w:lang w:val="en-US"/>
-        </w:rPr>
-        <w:t>url</w:t>
-      </w:r>
-      <w:proofErr w:type="spellEnd"/>
-      <w:r>
-        <w:rPr>
-          <w:lang w:val="en-US"/>
-        </w:rPr>
-        <w:t xml:space="preserve"> of the picture that will be displayed</w:t>
-      </w:r>
-      <w:r>
-        <w:rPr>
-          <w:lang w:val="en-US"/>
-        </w:rPr>
-        <w:t xml:space="preserve">, the moment it has been created </w:t>
-      </w:r>
-      <w:r>
-        <w:rPr>
-          <w:lang w:val="en-US"/>
-        </w:rPr>
-        <w:t>and a valid credit card the sponsor will use to make the payment.</w:t>
-      </w:r>
-      <w:r>
-        <w:rPr>
-          <w:lang w:val="en-US"/>
-        </w:rPr>
-        <w:t xml:space="preserve"> The price of sponsorships is the same for all sponsorships and it is </w:t>
+        <w:t xml:space="preserve"> prevent spamming, a</w:t>
+      </w:r>
+      <w:r>
+        <w:rPr>
+          <w:lang w:val="en-US"/>
+        </w:rPr>
+        <w:t>n actor</w:t>
+      </w:r>
+      <w:r>
+        <w:rPr>
+          <w:lang w:val="en-US"/>
+        </w:rPr>
+        <w:t xml:space="preserve"> can only file</w:t>
+      </w:r>
+      <w:r>
+        <w:rPr>
+          <w:lang w:val="en-US"/>
+        </w:rPr>
+        <w:t xml:space="preserve"> a</w:t>
+      </w:r>
+      <w:r>
+        <w:rPr>
+          <w:lang w:val="en-US"/>
+        </w:rPr>
+        <w:t xml:space="preserve"> maximum number of reports per week.</w:t>
+      </w:r>
+    </w:p>
+    <w:p>
+      <w:pPr>
+        <w:pStyle w:val="Prrafodelista"/>
+        <w:numPr>
+          <w:ilvl w:val="0"/>
+          <w:numId w:val="1"/>
+        </w:numPr>
+        <w:rPr>
+          <w:lang w:val="en-US"/>
+        </w:rPr>
+      </w:pPr>
+      <w:r>
+        <w:rPr>
+          <w:lang w:val="en-US"/>
+        </w:rPr>
+        <w:t xml:space="preserve">Phone numbers should adhere to the following patterns: “+CC (AC) PN”, "+CC PN", or "PN": “+CC” denotes a country code in range “+1” up to “+999”, “(AC)” denotes an area code in range “(1)” up to “(999)”, and “PN” denotes a number that must have at </w:t>
       </w:r>
       <w:r>
         <w:rPr>
           <w:lang w:val="en-US"/>
         </w:rPr>
         <w:lastRenderedPageBreak/>
-        <w:t>configured by a system admin.</w:t>
-      </w:r>
-      <w:r>
-        <w:rPr>
-          <w:lang w:val="en-US"/>
-        </w:rPr>
-        <w:t xml:space="preserve"> The sponsorship must be accepted by a system admin before the advertisement is displayed in the site.</w:t>
-      </w:r>
-    </w:p>
-    <w:p>
-      <w:pPr>
-        <w:pStyle w:val="Prrafodelista"/>
-        <w:numPr>
-          <w:ilvl w:val="0"/>
-          <w:numId w:val="1"/>
-        </w:numPr>
-        <w:rPr>
-          <w:lang w:val="en-US"/>
-        </w:rPr>
-      </w:pPr>
-      <w:r>
-        <w:rPr>
-          <w:lang w:val="en-US"/>
-        </w:rPr>
-        <w:t>The system must store the following information about credit cards: a holder name, a brand name, a number, an expiration month, an expiration year, and a CVV code</w:t>
-      </w:r>
-      <w:r>
-        <w:rPr>
-          <w:lang w:val="en-US"/>
-        </w:rPr>
-        <w:t>.</w:t>
-      </w:r>
-    </w:p>
-    <w:p>
-      <w:pPr>
-        <w:pStyle w:val="Prrafodelista"/>
-        <w:numPr>
-          <w:ilvl w:val="0"/>
-          <w:numId w:val="1"/>
-        </w:numPr>
-        <w:rPr>
-          <w:lang w:val="en-US"/>
-        </w:rPr>
-      </w:pPr>
-      <w:r>
-        <w:rPr>
-          <w:lang w:val="en-US"/>
-        </w:rPr>
-        <w:t xml:space="preserve">Users can create announcements. These announcements are one of the main foundations of the project: When a user is travelling from one place to another, he may create an announcement so that other users may use him as a “taxi” so to speak, sharing this way the costs of the journey between everyone involved. </w:t>
-      </w:r>
-      <w:r>
-        <w:rPr>
-          <w:lang w:val="en-US"/>
-        </w:rPr>
-        <w:t xml:space="preserve"> An announcement must contain a title,</w:t>
-      </w:r>
-      <w:r>
-        <w:rPr>
-          <w:lang w:val="en-US"/>
-        </w:rPr>
-        <w:t xml:space="preserve"> the name of the creator,</w:t>
-      </w:r>
-      <w:r>
-        <w:rPr>
-          <w:lang w:val="en-US"/>
-        </w:rPr>
-        <w:t xml:space="preserve"> the moment when it has been created, </w:t>
-      </w:r>
-      <w:r>
-        <w:rPr>
-          <w:lang w:val="en-US"/>
-        </w:rPr>
-        <w:t>the point of departure, the destination, the price per user</w:t>
-      </w:r>
-      <w:r>
-        <w:rPr>
-          <w:lang w:val="en-US"/>
-        </w:rPr>
-        <w:t>, the number</w:t>
-      </w:r>
-      <w:r>
-        <w:rPr>
-          <w:lang w:val="en-US"/>
-        </w:rPr>
-        <w:t xml:space="preserve"> of seats available</w:t>
-      </w:r>
-      <w:r>
-        <w:rPr>
-          <w:lang w:val="en-US"/>
-        </w:rPr>
-        <w:t xml:space="preserve"> and the moment </w:t>
-      </w:r>
-      <w:r>
-        <w:rPr>
-          <w:lang w:val="en-US"/>
-        </w:rPr>
-        <w:t>when the car will depart</w:t>
-      </w:r>
-      <w:r>
-        <w:rPr>
-          <w:lang w:val="en-US"/>
-        </w:rPr>
-        <w:t xml:space="preserve">. The user who creates an announcement may also add a description and check </w:t>
-      </w:r>
-      <w:proofErr w:type="gramStart"/>
-      <w:r>
-        <w:rPr>
-          <w:lang w:val="en-US"/>
-        </w:rPr>
-        <w:t>w</w:t>
-      </w:r>
-      <w:r>
-        <w:rPr>
-          <w:lang w:val="en-US"/>
-        </w:rPr>
-        <w:t>h</w:t>
-      </w:r>
-      <w:r>
-        <w:rPr>
-          <w:lang w:val="en-US"/>
-        </w:rPr>
-        <w:t>ether or not</w:t>
-      </w:r>
-      <w:proofErr w:type="gramEnd"/>
-      <w:r>
-        <w:rPr>
-          <w:lang w:val="en-US"/>
-        </w:rPr>
-        <w:t xml:space="preserve"> pets or smoking is allowed.</w:t>
-      </w:r>
-    </w:p>
-    <w:p>
-      <w:pPr>
-        <w:pStyle w:val="Prrafodelista"/>
-        <w:numPr>
-          <w:ilvl w:val="0"/>
-          <w:numId w:val="1"/>
-        </w:numPr>
-        <w:rPr>
-          <w:lang w:val="en-US"/>
-        </w:rPr>
-      </w:pPr>
-      <w:r>
-        <w:rPr>
-          <w:lang w:val="en-US"/>
-        </w:rPr>
-        <w:t>Users can comment on the announcements. Each comment is composed by a body and the moment it was created.</w:t>
-      </w:r>
-      <w:r>
-        <w:rPr>
-          <w:lang w:val="en-US"/>
-        </w:rPr>
-        <w:t xml:space="preserve"> The system must also store the creator of the comment.</w:t>
-      </w:r>
-      <w:r>
-        <w:rPr>
-          <w:lang w:val="en-US"/>
-        </w:rPr>
-        <w:t xml:space="preserve"> Users can also reply to comments. Replies contain the same information as a comment.</w:t>
-      </w:r>
-    </w:p>
-    <w:p>
-      <w:pPr>
-        <w:pStyle w:val="Prrafodelista"/>
-        <w:numPr>
-          <w:ilvl w:val="0"/>
-          <w:numId w:val="1"/>
-        </w:numPr>
-        <w:rPr>
-          <w:lang w:val="en-US"/>
-        </w:rPr>
-      </w:pPr>
-      <w:r>
-        <w:rPr>
-          <w:lang w:val="en-US"/>
-        </w:rPr>
-        <w:t xml:space="preserve">Users can request for a private driver to take them somewhere. The request must include </w:t>
-      </w:r>
-      <w:r>
-        <w:rPr>
-          <w:lang w:val="en-US"/>
-        </w:rPr>
-        <w:t>the point of departure, the destination,</w:t>
-      </w:r>
-      <w:r>
-        <w:rPr>
-          <w:lang w:val="en-US"/>
-        </w:rPr>
-        <w:t xml:space="preserve"> the total number of people who are going to use that service</w:t>
-      </w:r>
-      <w:r>
-        <w:rPr>
-          <w:lang w:val="en-US"/>
-        </w:rPr>
-        <w:t xml:space="preserve"> </w:t>
-      </w:r>
-      <w:r>
-        <w:rPr>
-          <w:lang w:val="en-US"/>
-        </w:rPr>
-        <w:t>(user included)</w:t>
-      </w:r>
-      <w:r>
-        <w:rPr>
-          <w:lang w:val="en-US"/>
-        </w:rPr>
-        <w:t xml:space="preserve"> and the moment</w:t>
-      </w:r>
-      <w:r>
-        <w:rPr>
-          <w:lang w:val="en-US"/>
-        </w:rPr>
-        <w:t xml:space="preserve"> when they want the car to depart. </w:t>
-      </w:r>
-      <w:r>
-        <w:rPr>
-          <w:lang w:val="en-US"/>
-        </w:rPr>
-        <w:t>They may also add an additional comment.</w:t>
-      </w:r>
-      <w:r>
-        <w:rPr>
-          <w:lang w:val="en-US"/>
-        </w:rPr>
-        <w:t xml:space="preserve"> </w:t>
-      </w:r>
-      <w:r>
-        <w:rPr>
-          <w:lang w:val="en-US"/>
-        </w:rPr>
-        <w:t>Requests will have a price that depends</w:t>
-      </w:r>
-      <w:r>
-        <w:rPr>
-          <w:lang w:val="en-US"/>
-        </w:rPr>
-        <w:t xml:space="preserve"> on the distance between the point of departure and the destination.</w:t>
-      </w:r>
-      <w:r>
-        <w:rPr>
-          <w:lang w:val="en-US"/>
-        </w:rPr>
-        <w:t xml:space="preserve"> The way this </w:t>
-      </w:r>
-      <w:r>
-        <w:rPr>
-          <w:lang w:val="en-US"/>
-        </w:rPr>
-        <w:t>price</w:t>
-      </w:r>
-      <w:r>
-        <w:rPr>
-          <w:lang w:val="en-US"/>
-        </w:rPr>
-        <w:t xml:space="preserve"> is calculated is the following: The system stores a minimum fee and a fee per kilomet</w:t>
-      </w:r>
-      <w:r>
-        <w:rPr>
-          <w:lang w:val="en-US"/>
-        </w:rPr>
-        <w:t>er. These two fees will be the same for any request made</w:t>
-      </w:r>
-      <w:r>
-        <w:rPr>
-          <w:lang w:val="en-US"/>
-        </w:rPr>
-        <w:t>.</w:t>
-      </w:r>
-      <w:r>
-        <w:rPr>
-          <w:lang w:val="en-US"/>
-        </w:rPr>
-        <w:t xml:space="preserve"> The total price of the request will be the minimum fee plus the product between the fee per kilometer and the distance in kilometers between the point of departure and the destination. The distance will be calculated using the Google Maps API.</w:t>
-      </w:r>
-      <w:r>
-        <w:rPr>
-          <w:lang w:val="en-US"/>
-        </w:rPr>
-        <w:t xml:space="preserve"> </w:t>
-      </w:r>
-      <w:r>
-        <w:rPr>
-          <w:lang w:val="en-US"/>
-        </w:rPr>
-        <w:t>The total price of the request</w:t>
-      </w:r>
-      <w:r>
-        <w:rPr>
-          <w:lang w:val="en-US"/>
-        </w:rPr>
-        <w:t xml:space="preserve"> must be shown to a user when making the request.</w:t>
-      </w:r>
-      <w:r>
-        <w:rPr>
-          <w:lang w:val="en-US"/>
-        </w:rPr>
-        <w:t xml:space="preserve"> As well as the total price </w:t>
-      </w:r>
-      <w:proofErr w:type="gramStart"/>
-      <w:r>
-        <w:rPr>
-          <w:lang w:val="en-US"/>
-        </w:rPr>
-        <w:t>taking into account</w:t>
-      </w:r>
-      <w:proofErr w:type="gramEnd"/>
-      <w:r>
-        <w:rPr>
-          <w:lang w:val="en-US"/>
-        </w:rPr>
-        <w:t xml:space="preserve"> the distance between the starting point and the destination. The VAT must be also considered</w:t>
-      </w:r>
-      <w:r>
-        <w:rPr>
-          <w:lang w:val="en-US"/>
-        </w:rPr>
-        <w:t xml:space="preserve"> when calculating the price.</w:t>
-      </w:r>
-    </w:p>
-    <w:p>
-      <w:pPr>
-        <w:pStyle w:val="Prrafodelista"/>
-        <w:numPr>
-          <w:ilvl w:val="0"/>
-          <w:numId w:val="1"/>
-        </w:numPr>
-        <w:rPr>
-          <w:lang w:val="en-US"/>
-        </w:rPr>
-      </w:pPr>
-      <w:r>
-        <w:rPr>
-          <w:lang w:val="en-US"/>
-        </w:rPr>
-        <w:t>Mechanics can publish information about their repair shops. The system must store the following information regarding repair shops: Name</w:t>
-      </w:r>
-      <w:r>
-        <w:rPr>
-          <w:lang w:val="en-US"/>
-        </w:rPr>
-        <w:t>, a description,</w:t>
-      </w:r>
-      <w:r>
-        <w:rPr>
-          <w:lang w:val="en-US"/>
-        </w:rPr>
-        <w:t xml:space="preserve"> location, phone of contact</w:t>
-      </w:r>
-      <w:r>
-        <w:rPr>
-          <w:lang w:val="en-US"/>
-        </w:rPr>
-        <w:t>,</w:t>
-      </w:r>
-      <w:r>
-        <w:rPr>
-          <w:lang w:val="en-US"/>
-        </w:rPr>
-        <w:t xml:space="preserve"> an optional photo</w:t>
-      </w:r>
-      <w:r>
-        <w:rPr>
-          <w:lang w:val="en-US"/>
-        </w:rPr>
-        <w:t>, and a list of services that it offers, along its prices. Users may reserve a service. In their reservation request, they must specify a moment and they may add an additional comment.</w:t>
-      </w:r>
-    </w:p>
-    <w:p>
-      <w:pPr>
-        <w:pStyle w:val="Prrafodelista"/>
-        <w:numPr>
-          <w:ilvl w:val="0"/>
-          <w:numId w:val="1"/>
-        </w:numPr>
-        <w:rPr>
-          <w:lang w:val="en-US"/>
-        </w:rPr>
-      </w:pPr>
-      <w:r>
-        <w:rPr>
-          <w:lang w:val="en-US"/>
-        </w:rPr>
-        <w:t xml:space="preserve">Users can review other users, drivers and mechanical shops. Reviews must have a title, a body and a </w:t>
-      </w:r>
-      <w:r>
-        <w:rPr>
-          <w:lang w:val="en-US"/>
-        </w:rPr>
-        <w:t>score</w:t>
-      </w:r>
-      <w:r>
-        <w:rPr>
-          <w:lang w:val="en-US"/>
-        </w:rPr>
-        <w:t xml:space="preserve"> that ranges from 0 to 5. The system will store the moment the review has been created.</w:t>
-      </w:r>
-    </w:p>
-    <w:p>
-      <w:pPr>
-        <w:pStyle w:val="Prrafodelista"/>
-        <w:numPr>
-          <w:ilvl w:val="0"/>
-          <w:numId w:val="1"/>
-        </w:numPr>
-        <w:rPr>
-          <w:lang w:val="en-US"/>
-        </w:rPr>
-      </w:pPr>
-      <w:r>
-        <w:rPr>
-          <w:lang w:val="en-US"/>
-        </w:rPr>
-        <w:t>Users</w:t>
-      </w:r>
-      <w:r>
-        <w:rPr>
-          <w:lang w:val="en-US"/>
-        </w:rPr>
-        <w:t xml:space="preserve"> have a</w:t>
-      </w:r>
-      <w:r>
-        <w:rPr>
-          <w:lang w:val="en-US"/>
-        </w:rPr>
-        <w:t>n announcement</w:t>
-      </w:r>
-      <w:r>
-        <w:rPr>
-          <w:lang w:val="en-US"/>
-        </w:rPr>
-        <w:t xml:space="preserve"> finder in which they can specify some search criteria</w:t>
-      </w:r>
-      <w:r>
-        <w:rPr>
-          <w:lang w:val="en-US"/>
-        </w:rPr>
-        <w:t xml:space="preserve">: a keyword, a price range, a moment, a point of departure and the destination. </w:t>
-      </w:r>
-      <w:r>
-        <w:rPr>
-          <w:lang w:val="en-US"/>
-        </w:rPr>
-        <w:t xml:space="preserve"> Initially, every search criteria must be null, which means that every </w:t>
-      </w:r>
-      <w:r>
-        <w:rPr>
-          <w:lang w:val="en-US"/>
-        </w:rPr>
-        <w:t>announcement must be displayed</w:t>
-      </w:r>
-      <w:r>
-        <w:rPr>
-          <w:lang w:val="en-US"/>
-        </w:rPr>
-        <w:t>.</w:t>
-      </w:r>
-    </w:p>
-    <w:p>
-      <w:pPr>
-        <w:pStyle w:val="Prrafodelista"/>
-        <w:numPr>
-          <w:ilvl w:val="0"/>
-          <w:numId w:val="1"/>
-        </w:numPr>
-        <w:rPr>
-          <w:lang w:val="en-US"/>
-        </w:rPr>
-      </w:pPr>
-      <w:r>
-        <w:rPr>
-          <w:lang w:val="en-US"/>
-        </w:rPr>
-        <w:t>Authenticated actors</w:t>
-      </w:r>
-      <w:r>
-        <w:rPr>
-          <w:lang w:val="en-US"/>
-        </w:rPr>
-        <w:t xml:space="preserve"> can file a report regarding other actors except the administrator. A report must contain the actor that is being reported, the creator of the report, a reason, the moment it was filed</w:t>
-      </w:r>
-      <w:r>
-        <w:rPr>
-          <w:lang w:val="en-US"/>
-        </w:rPr>
-        <w:t xml:space="preserve"> and an optional image</w:t>
-      </w:r>
-      <w:r>
-        <w:rPr>
-          <w:lang w:val="en-US"/>
-        </w:rPr>
-        <w:t xml:space="preserve">. </w:t>
-      </w:r>
-      <w:proofErr w:type="gramStart"/>
-      <w:r>
-        <w:rPr>
-          <w:lang w:val="en-US"/>
-        </w:rPr>
-        <w:t>In order to</w:t>
-      </w:r>
-      <w:proofErr w:type="gramEnd"/>
-      <w:r>
-        <w:rPr>
-          <w:lang w:val="en-US"/>
-        </w:rPr>
-        <w:t xml:space="preserve"> prevent spamming, a</w:t>
-      </w:r>
-      <w:r>
-        <w:rPr>
-          <w:lang w:val="en-US"/>
-        </w:rPr>
-        <w:t>n actor</w:t>
-      </w:r>
-      <w:r>
-        <w:rPr>
-          <w:lang w:val="en-US"/>
-        </w:rPr>
-        <w:t xml:space="preserve"> can only file</w:t>
-      </w:r>
-      <w:r>
-        <w:rPr>
-          <w:lang w:val="en-US"/>
-        </w:rPr>
-        <w:t xml:space="preserve"> a</w:t>
-      </w:r>
-      <w:r>
-        <w:rPr>
-          <w:lang w:val="en-US"/>
-        </w:rPr>
-        <w:t xml:space="preserve"> maximum number of reports per week.</w:t>
-      </w:r>
-    </w:p>
-    <w:p>
-      <w:pPr>
-        <w:pStyle w:val="Prrafodelista"/>
-        <w:numPr>
-          <w:ilvl w:val="0"/>
-          <w:numId w:val="1"/>
-        </w:numPr>
-        <w:rPr>
-          <w:lang w:val="en-US"/>
-        </w:rPr>
-      </w:pPr>
-      <w:r>
-        <w:rPr>
-          <w:lang w:val="en-US"/>
-        </w:rPr>
-        <w:t xml:space="preserve">Phone numbers should adhere to the following patterns: “+CC (AC) PN”, "+CC PN", or "PN": “+CC” denotes a country code in range “+1” up to “+999”, “(AC)” denotes an </w:t>
-      </w:r>
-      <w:r>
-        <w:rPr>
-          <w:lang w:val="en-US"/>
-        </w:rPr>
-        <w:lastRenderedPageBreak/>
-        <w:t>area code in range “(1)” up to “(999)”, and “PN” denotes a number that must have at least four digits. Phone numbers with pattern “PN” must be added automatically a default country, which is a parameter that can be changed by administrators. Note that phone numbers should adhere to the previous patterns, but they are not required to. Whenever a phone number that does not match this pattern is entered, the system must ask for confirmation; if the user confirms the number, it then must be stored.</w:t>
+        <w:t>least four digits. Phone numbers with pattern “PN” must be added automatically a default country, which is a parameter that can be changed by administrators. Note that phone numbers should adhere to the previous patterns, but they are not required to. Whenever a phone number that does not match this pattern is entered, the system must ask for confirmation; if the user confirms the number, it then must be stored.</w:t>
       </w:r>
     </w:p>
     <w:p>
@@ -2209,6 +2203,24 @@
         <w:rPr>
           <w:lang w:val="en-US"/>
         </w:rPr>
+        <w:t>List the request he has accepted</w:t>
+      </w:r>
+    </w:p>
+    <w:p>
+      <w:pPr>
+        <w:pStyle w:val="Prrafodelista"/>
+        <w:numPr>
+          <w:ilvl w:val="0"/>
+          <w:numId w:val="5"/>
+        </w:numPr>
+        <w:rPr>
+          <w:lang w:val="en-US"/>
+        </w:rPr>
+      </w:pPr>
+      <w:r>
+        <w:rPr>
+          <w:lang w:val="en-US"/>
+        </w:rPr>
         <w:t>List the reviews other users have made about him.</w:t>
       </w:r>
     </w:p>
@@ -2524,6 +2536,7 @@
         <w:rPr>
           <w:lang w:val="en-US"/>
         </w:rPr>
+        <w:lastRenderedPageBreak/>
         <w:t>Ban actors whether they are marked as suspicious or not</w:t>
       </w:r>
       <w:r>
@@ -2548,7 +2561,6 @@
         <w:rPr>
           <w:lang w:val="en-US"/>
         </w:rPr>
-        <w:lastRenderedPageBreak/>
         <w:t>List actors that are currently banned.</w:t>
       </w:r>
     </w:p>
@@ -3283,7 +3295,38 @@
         <w:rPr>
           <w:lang w:val="en-US"/>
         </w:rPr>
-        <w:t>”, “cock”. The price of the announcements will be 20€, and the default fee per kilometer will be 0.5 euros.</w:t>
+        <w:t xml:space="preserve">”, “cock”. The price of the </w:t>
+      </w:r>
+      <w:r>
+        <w:rPr>
+          <w:lang w:val="en-US"/>
+        </w:rPr>
+        <w:lastRenderedPageBreak/>
+        <w:t>announcements will be 20€,</w:t>
+      </w:r>
+      <w:r>
+        <w:rPr>
+          <w:lang w:val="en-US"/>
+        </w:rPr>
+        <w:t xml:space="preserve"> the minimum fee of a request will be 5 euros</w:t>
+      </w:r>
+      <w:r>
+        <w:rPr>
+          <w:lang w:val="en-US"/>
+        </w:rPr>
+        <w:t xml:space="preserve"> and the default fee per kilometer will be </w:t>
+      </w:r>
+      <w:r>
+        <w:rPr>
+          <w:lang w:val="en-US"/>
+        </w:rPr>
+        <w:t>1</w:t>
+      </w:r>
+      <w:r>
+        <w:rPr>
+          <w:lang w:val="en-US"/>
+        </w:rPr>
+        <w:t>.5 euros.</w:t>
       </w:r>
     </w:p>
     <w:p>
@@ -3301,7 +3344,6 @@
         <w:rPr>
           <w:lang w:val="en-US"/>
         </w:rPr>
-        <w:lastRenderedPageBreak/>
         <w:t>A notification alert must appear whenever any actor has unread messages in his “notification box”.</w:t>
       </w:r>
     </w:p>

</xml_diff>

<commit_message>
Actualizado documento de requisitos
</commit_message>
<xml_diff>
--- a/hackaton requirements.docx
+++ b/hackaton requirements.docx
@@ -255,25 +255,13 @@
         <w:rPr>
           <w:lang w:val="en-US"/>
         </w:rPr>
-        <w:t xml:space="preserve"> a picture, the max</w:t>
-      </w:r>
-      <w:r>
-        <w:rPr>
-          <w:lang w:val="en-US"/>
-        </w:rPr>
-        <w:t>imum</w:t>
-      </w:r>
-      <w:r>
-        <w:rPr>
-          <w:lang w:val="en-US"/>
-        </w:rPr>
-        <w:t xml:space="preserve"> numb</w:t>
-      </w:r>
-      <w:r>
-        <w:rPr>
-          <w:lang w:val="en-US"/>
-        </w:rPr>
-        <w:t xml:space="preserve">er of passengers they can take at once, a number plate corresponding to their vehicle, their city of residence and their </w:t>
+        <w:t xml:space="preserve"> a picture</w:t>
+      </w:r>
+      <w:r>
+        <w:rPr>
+          <w:lang w:val="en-US"/>
+        </w:rPr>
+        <w:t xml:space="preserve">, their city of residence and their </w:t>
       </w:r>
       <w:r>
         <w:rPr>
@@ -383,6 +371,8 @@
         </w:rPr>
         <w:t xml:space="preserve">. </w:t>
       </w:r>
+      <w:bookmarkStart w:id="0" w:name="_GoBack"/>
+      <w:bookmarkEnd w:id="0"/>
       <w:r>
         <w:rPr>
           <w:lang w:val="en-US"/>
@@ -393,21 +383,7 @@
         <w:rPr>
           <w:lang w:val="en-US"/>
         </w:rPr>
-        <w:t xml:space="preserve"> These default folders </w:t>
-      </w:r>
-      <w:proofErr w:type="spellStart"/>
-      <w:r>
-        <w:rPr>
-          <w:lang w:val="en-US"/>
-        </w:rPr>
-        <w:t>can not</w:t>
-      </w:r>
-      <w:proofErr w:type="spellEnd"/>
-      <w:r>
-        <w:rPr>
-          <w:lang w:val="en-US"/>
-        </w:rPr>
-        <w:t xml:space="preserve"> be edited nor deleted</w:t>
+        <w:t xml:space="preserve"> These default folders cannot be edited nor deleted</w:t>
       </w:r>
       <w:r>
         <w:rPr>
@@ -467,13 +443,13 @@
         <w:rPr>
           <w:lang w:val="en-US"/>
         </w:rPr>
-        <w:t xml:space="preserve"> and will block the communications with the sender, which means the sender will no longer</w:t>
-      </w:r>
-      <w:r>
-        <w:rPr>
-          <w:lang w:val="en-US"/>
-        </w:rPr>
-        <w:t xml:space="preserve"> be able to send him a message</w:t>
+        <w:t xml:space="preserve"> and will block the communications with the sender, which means the </w:t>
+      </w:r>
+      <w:r>
+        <w:rPr>
+          <w:lang w:val="en-US"/>
+        </w:rPr>
+        <w:t>all future messages received written by that blocked sender will be automatically sent to the spam box</w:t>
       </w:r>
       <w:r>
         <w:rPr>
@@ -1475,13 +1451,7 @@
         <w:rPr>
           <w:lang w:val="en-US"/>
         </w:rPr>
-        <w:t xml:space="preserve"> </w:t>
-      </w:r>
-      <w:r>
-        <w:rPr>
-          <w:lang w:val="en-US"/>
-        </w:rPr>
-        <w:t>Search by username any actor that exists in the system and display his profile.</w:t>
+        <w:t xml:space="preserve"> Search by username any actor that exists in the system and display his profile.</w:t>
       </w:r>
     </w:p>
     <w:p>
@@ -1913,6 +1883,26 @@
         </w:rPr>
         <w:t xml:space="preserve"> it has not been taken by any driver.</w:t>
       </w:r>
+      <w:r>
+        <w:rPr>
+          <w:lang w:val="en-US"/>
+        </w:rPr>
+        <w:t xml:space="preserve"> An accepted request can be cancelled </w:t>
+      </w:r>
+      <w:proofErr w:type="gramStart"/>
+      <w:r>
+        <w:rPr>
+          <w:lang w:val="en-US"/>
+        </w:rPr>
+        <w:t>as long as</w:t>
+      </w:r>
+      <w:proofErr w:type="gramEnd"/>
+      <w:r>
+        <w:rPr>
+          <w:lang w:val="en-US"/>
+        </w:rPr>
+        <w:t xml:space="preserve"> the moment when it was supposed to start has not passed</w:t>
+      </w:r>
     </w:p>
     <w:p>
       <w:pPr>
@@ -2069,6 +2059,12 @@
         </w:rPr>
         <w:t xml:space="preserve"> write a review about a driver, this driver must have accepted a request from the user writing the review.</w:t>
       </w:r>
+      <w:r>
+        <w:rPr>
+          <w:lang w:val="en-US"/>
+        </w:rPr>
+        <w:t xml:space="preserve"> Said request must have not been cancelled and it must have already taken place</w:t>
+      </w:r>
     </w:p>
     <w:p>
       <w:pPr>
@@ -2182,6 +2178,12 @@
           <w:lang w:val="en-US"/>
         </w:rPr>
         <w:t xml:space="preserve">Register </w:t>
+      </w:r>
+      <w:r>
+        <w:rPr>
+          <w:lang w:val="en-US"/>
+        </w:rPr>
+        <w:t xml:space="preserve">a </w:t>
       </w:r>
       <w:r>
         <w:rPr>
@@ -2327,8 +2329,6 @@
         </w:rPr>
         <w:t xml:space="preserve"> A driver without a car can not accept requests.</w:t>
       </w:r>
-      <w:bookmarkStart w:id="0" w:name="_GoBack"/>
-      <w:bookmarkEnd w:id="0"/>
     </w:p>
     <w:p>
       <w:pPr>
@@ -2594,6 +2594,7 @@
         <w:rPr>
           <w:lang w:val="en-US"/>
         </w:rPr>
+        <w:lastRenderedPageBreak/>
         <w:t>An actor who is authenticated as a sponsor must be able to:</w:t>
       </w:r>
     </w:p>
@@ -2630,7 +2631,6 @@
         <w:rPr>
           <w:lang w:val="en-US"/>
         </w:rPr>
-        <w:lastRenderedPageBreak/>
         <w:t xml:space="preserve">Delete a sponsorship </w:t>
       </w:r>
       <w:proofErr w:type="gramStart"/>
@@ -3476,7 +3476,13 @@
         <w:rPr>
           <w:lang w:val="en-US"/>
         </w:rPr>
-        <w:t>A notification alert must appear whenever any actor has unread messages in his “notification box”.</w:t>
+        <w:t>A notification alert must appear whenever any actor has unread messages</w:t>
+      </w:r>
+      <w:r>
+        <w:rPr>
+          <w:lang w:val="en-US"/>
+        </w:rPr>
+        <w:t>.</w:t>
       </w:r>
     </w:p>
     <w:p>
@@ -3512,7 +3518,37 @@
         <w:rPr>
           <w:lang w:val="en-US"/>
         </w:rPr>
-        <w:t>A random advertisement approved by a system admin from a sponsor must be displayed in one of the sides of the webpage.</w:t>
+        <w:t xml:space="preserve">A random advertisement approved by a system admin from a sponsor must be displayed </w:t>
+      </w:r>
+      <w:r>
+        <w:rPr>
+          <w:lang w:val="en-US"/>
+        </w:rPr>
+        <w:t>at the botto</w:t>
+      </w:r>
+      <w:r>
+        <w:rPr>
+          <w:lang w:val="en-US"/>
+        </w:rPr>
+        <w:t>m</w:t>
+      </w:r>
+      <w:r>
+        <w:rPr>
+          <w:lang w:val="en-US"/>
+        </w:rPr>
+        <w:t xml:space="preserve"> of the web</w:t>
+      </w:r>
+      <w:r>
+        <w:rPr>
+          <w:lang w:val="en-US"/>
+        </w:rPr>
+        <w:t>site</w:t>
+      </w:r>
+      <w:r>
+        <w:rPr>
+          <w:lang w:val="en-US"/>
+        </w:rPr>
+        <w:t>.</w:t>
       </w:r>
     </w:p>
     <w:p>

</xml_diff>

<commit_message>
Cambio en el populate y detalle menor en crear service
</commit_message>
<xml_diff>
--- a/hackaton requirements.docx
+++ b/hackaton requirements.docx
@@ -371,19 +371,764 @@
         </w:rPr>
         <w:t xml:space="preserve">. </w:t>
       </w:r>
+      <w:r>
+        <w:rPr>
+          <w:lang w:val="en-US"/>
+        </w:rPr>
+        <w:t>Every actor has the following system folders: “in box”, “out box”, “notification box”, “trash box”, and “spam box”.</w:t>
+      </w:r>
+      <w:r>
+        <w:rPr>
+          <w:lang w:val="en-US"/>
+        </w:rPr>
+        <w:t xml:space="preserve"> These default folders cannot be edited nor deleted</w:t>
+      </w:r>
+      <w:r>
+        <w:rPr>
+          <w:lang w:val="en-US"/>
+        </w:rPr>
+        <w:t xml:space="preserve">. </w:t>
+      </w:r>
+      <w:r>
+        <w:rPr>
+          <w:lang w:val="en-US"/>
+        </w:rPr>
+        <w:t>Actors</w:t>
+      </w:r>
+      <w:r>
+        <w:rPr>
+          <w:lang w:val="en-US"/>
+        </w:rPr>
+        <w:t xml:space="preserve"> may manually flag a message the</w:t>
+      </w:r>
+      <w:r>
+        <w:rPr>
+          <w:lang w:val="en-US"/>
+        </w:rPr>
+        <w:t>y</w:t>
+      </w:r>
+      <w:r>
+        <w:rPr>
+          <w:lang w:val="en-US"/>
+        </w:rPr>
+        <w:t xml:space="preserve"> have received as spam</w:t>
+      </w:r>
+      <w:r>
+        <w:rPr>
+          <w:lang w:val="en-US"/>
+        </w:rPr>
+        <w:t>.</w:t>
+      </w:r>
+      <w:r>
+        <w:rPr>
+          <w:lang w:val="en-US"/>
+        </w:rPr>
+        <w:t xml:space="preserve"> Doing so will move the message to the “</w:t>
+      </w:r>
+      <w:r>
+        <w:rPr>
+          <w:lang w:val="en-US"/>
+        </w:rPr>
+        <w:t>s</w:t>
+      </w:r>
+      <w:r>
+        <w:rPr>
+          <w:lang w:val="en-US"/>
+        </w:rPr>
+        <w:t>pam box”.</w:t>
+      </w:r>
+      <w:r>
+        <w:rPr>
+          <w:lang w:val="en-US"/>
+        </w:rPr>
+        <w:t xml:space="preserve"> When an actor receives a message, it gets to the “in box” unless the system flags it as spam, in which case it gets to the “spam box”</w:t>
+      </w:r>
+      <w:r>
+        <w:rPr>
+          <w:lang w:val="en-US"/>
+        </w:rPr>
+        <w:t xml:space="preserve">. </w:t>
+      </w:r>
+      <w:r>
+        <w:rPr>
+          <w:lang w:val="en-US"/>
+        </w:rPr>
+        <w:t xml:space="preserve">When he or she sends a message to another user, a copy is saved to the “out box”. When an actor removes a message from a folder other than “trash box”, it is moved to folder “trash box”; when he or she removes it from folder “trash box”, then it is </w:t>
+      </w:r>
+      <w:r>
+        <w:rPr>
+          <w:lang w:val="en-US"/>
+        </w:rPr>
+        <w:t>permanently</w:t>
+      </w:r>
+      <w:r>
+        <w:rPr>
+          <w:lang w:val="en-US"/>
+        </w:rPr>
+        <w:t xml:space="preserve"> removed from the system. </w:t>
+      </w:r>
+    </w:p>
+    <w:p>
+      <w:pPr>
+        <w:pStyle w:val="Prrafodelista"/>
+        <w:rPr>
+          <w:lang w:val="en-US"/>
+        </w:rPr>
+      </w:pPr>
+      <w:r>
+        <w:rPr>
+          <w:lang w:val="en-US"/>
+        </w:rPr>
+        <w:t>Messages an actor receive</w:t>
+      </w:r>
+      <w:r>
+        <w:rPr>
+          <w:lang w:val="en-US"/>
+        </w:rPr>
+        <w:t>s</w:t>
+      </w:r>
+      <w:r>
+        <w:rPr>
+          <w:lang w:val="en-US"/>
+        </w:rPr>
+        <w:t xml:space="preserve"> are initially marked as “unread”. Whenever an actor displays an unread message, it will be automatically set to “read”. An actor can also manually set a message as “read”. Any message flagged as spam or moved to “trash box” is automatically set to “read”</w:t>
+      </w:r>
+      <w:r>
+        <w:rPr>
+          <w:lang w:val="en-US"/>
+        </w:rPr>
+        <w:t>.</w:t>
+      </w:r>
+    </w:p>
+    <w:p>
+      <w:pPr>
+        <w:pStyle w:val="Prrafodelista"/>
+        <w:numPr>
+          <w:ilvl w:val="0"/>
+          <w:numId w:val="1"/>
+        </w:numPr>
+        <w:rPr>
+          <w:lang w:val="en-US"/>
+        </w:rPr>
+      </w:pPr>
+      <w:r>
+        <w:rPr>
+          <w:lang w:val="en-US"/>
+        </w:rPr>
+        <w:t xml:space="preserve">A sponsor may create a sponsorship. That means he can pay </w:t>
+      </w:r>
+      <w:proofErr w:type="gramStart"/>
+      <w:r>
+        <w:rPr>
+          <w:lang w:val="en-US"/>
+        </w:rPr>
+        <w:t>in order to</w:t>
+      </w:r>
+      <w:proofErr w:type="gramEnd"/>
+      <w:r>
+        <w:rPr>
+          <w:lang w:val="en-US"/>
+        </w:rPr>
+        <w:t xml:space="preserve"> have an advertisement</w:t>
+      </w:r>
+      <w:r>
+        <w:rPr>
+          <w:lang w:val="en-US"/>
+        </w:rPr>
+        <w:t xml:space="preserve"> displayed</w:t>
+      </w:r>
+      <w:r>
+        <w:rPr>
+          <w:lang w:val="en-US"/>
+        </w:rPr>
+        <w:t xml:space="preserve"> in the webpage. The system must store the following information regarding to the sponsorship: The </w:t>
+      </w:r>
+      <w:proofErr w:type="spellStart"/>
+      <w:r>
+        <w:rPr>
+          <w:lang w:val="en-US"/>
+        </w:rPr>
+        <w:t>url</w:t>
+      </w:r>
+      <w:proofErr w:type="spellEnd"/>
+      <w:r>
+        <w:rPr>
+          <w:lang w:val="en-US"/>
+        </w:rPr>
+        <w:t xml:space="preserve"> of the picture that will be displayed</w:t>
+      </w:r>
+      <w:r>
+        <w:rPr>
+          <w:lang w:val="en-US"/>
+        </w:rPr>
+        <w:t xml:space="preserve">, the moment it has been created </w:t>
+      </w:r>
+      <w:r>
+        <w:rPr>
+          <w:lang w:val="en-US"/>
+        </w:rPr>
+        <w:t>and a valid credit card the sponsor will use to make the payment.</w:t>
+      </w:r>
+      <w:r>
+        <w:rPr>
+          <w:lang w:val="en-US"/>
+        </w:rPr>
+        <w:t xml:space="preserve"> The price of sponsorships is the same for all sponsorships and it is configured by a system admin.</w:t>
+      </w:r>
+      <w:r>
+        <w:rPr>
+          <w:lang w:val="en-US"/>
+        </w:rPr>
+        <w:t xml:space="preserve"> The sponsorship must be accepted by a system admin before the advertisement is displayed in the site.</w:t>
+      </w:r>
+    </w:p>
+    <w:p>
+      <w:pPr>
+        <w:pStyle w:val="Prrafodelista"/>
+        <w:numPr>
+          <w:ilvl w:val="0"/>
+          <w:numId w:val="1"/>
+        </w:numPr>
+        <w:rPr>
+          <w:lang w:val="en-US"/>
+        </w:rPr>
+      </w:pPr>
+      <w:r>
+        <w:rPr>
+          <w:lang w:val="en-US"/>
+        </w:rPr>
+        <w:t>The system must store the following information about credit cards: a holder name, a brand name, a number, an expiration month, an expiration year, and a CVV code</w:t>
+      </w:r>
+      <w:r>
+        <w:rPr>
+          <w:lang w:val="en-US"/>
+        </w:rPr>
+        <w:t>.</w:t>
+      </w:r>
+    </w:p>
+    <w:p>
+      <w:pPr>
+        <w:pStyle w:val="Prrafodelista"/>
+        <w:numPr>
+          <w:ilvl w:val="0"/>
+          <w:numId w:val="1"/>
+        </w:numPr>
+        <w:rPr>
+          <w:lang w:val="en-US"/>
+        </w:rPr>
+      </w:pPr>
+      <w:r>
+        <w:rPr>
+          <w:lang w:val="en-US"/>
+        </w:rPr>
+        <w:t xml:space="preserve">Users can create announcements. These announcements are one of the main foundations of the project: When a user is travelling from one place to another, he </w:t>
+      </w:r>
+      <w:r>
+        <w:rPr>
+          <w:lang w:val="en-US"/>
+        </w:rPr>
+        <w:lastRenderedPageBreak/>
+        <w:t xml:space="preserve">may create an announcement so that other users may use him as a “taxi” so to speak, sharing this way the costs of the journey between everyone involved. </w:t>
+      </w:r>
+      <w:r>
+        <w:rPr>
+          <w:lang w:val="en-US"/>
+        </w:rPr>
+        <w:t xml:space="preserve"> An announcement must contain a title,</w:t>
+      </w:r>
+      <w:r>
+        <w:rPr>
+          <w:lang w:val="en-US"/>
+        </w:rPr>
+        <w:t xml:space="preserve"> the name of the creator,</w:t>
+      </w:r>
+      <w:r>
+        <w:rPr>
+          <w:lang w:val="en-US"/>
+        </w:rPr>
+        <w:t xml:space="preserve">, </w:t>
+      </w:r>
+      <w:r>
+        <w:rPr>
+          <w:lang w:val="en-US"/>
+        </w:rPr>
+        <w:t>the point of departure, the destination, the price per user</w:t>
+      </w:r>
+      <w:r>
+        <w:rPr>
+          <w:lang w:val="en-US"/>
+        </w:rPr>
+        <w:t>, the number</w:t>
+      </w:r>
+      <w:r>
+        <w:rPr>
+          <w:lang w:val="en-US"/>
+        </w:rPr>
+        <w:t xml:space="preserve"> of seats available</w:t>
+      </w:r>
+      <w:r>
+        <w:rPr>
+          <w:lang w:val="en-US"/>
+        </w:rPr>
+        <w:t xml:space="preserve"> and the moment </w:t>
+      </w:r>
+      <w:r>
+        <w:rPr>
+          <w:lang w:val="en-US"/>
+        </w:rPr>
+        <w:t>when the car will depart</w:t>
+      </w:r>
+      <w:r>
+        <w:rPr>
+          <w:lang w:val="en-US"/>
+        </w:rPr>
+        <w:t xml:space="preserve">. The user who creates an announcement may also add a description and check </w:t>
+      </w:r>
+      <w:proofErr w:type="gramStart"/>
+      <w:r>
+        <w:rPr>
+          <w:lang w:val="en-US"/>
+        </w:rPr>
+        <w:t>w</w:t>
+      </w:r>
+      <w:r>
+        <w:rPr>
+          <w:lang w:val="en-US"/>
+        </w:rPr>
+        <w:t>h</w:t>
+      </w:r>
+      <w:r>
+        <w:rPr>
+          <w:lang w:val="en-US"/>
+        </w:rPr>
+        <w:t>ether or not</w:t>
+      </w:r>
+      <w:proofErr w:type="gramEnd"/>
+      <w:r>
+        <w:rPr>
+          <w:lang w:val="en-US"/>
+        </w:rPr>
+        <w:t xml:space="preserve"> pets or smoking is allowed.</w:t>
+      </w:r>
+    </w:p>
+    <w:p>
+      <w:pPr>
+        <w:pStyle w:val="Prrafodelista"/>
+        <w:numPr>
+          <w:ilvl w:val="0"/>
+          <w:numId w:val="1"/>
+        </w:numPr>
+        <w:rPr>
+          <w:lang w:val="en-US"/>
+        </w:rPr>
+      </w:pPr>
+      <w:r>
+        <w:rPr>
+          <w:lang w:val="en-US"/>
+        </w:rPr>
+        <w:t>Users can comment on the announcements. Each comment is composed by a body and the moment it was created.</w:t>
+      </w:r>
+      <w:r>
+        <w:rPr>
+          <w:lang w:val="en-US"/>
+        </w:rPr>
+        <w:t xml:space="preserve"> The system must also store the creator of the comment.</w:t>
+      </w:r>
+      <w:r>
+        <w:rPr>
+          <w:lang w:val="en-US"/>
+        </w:rPr>
+        <w:t xml:space="preserve"> Users can also reply to comments. Replies contain the same information as a comment.</w:t>
+      </w:r>
       <w:bookmarkStart w:id="0" w:name="_GoBack"/>
       <w:bookmarkEnd w:id="0"/>
-      <w:r>
-        <w:rPr>
-          <w:lang w:val="en-US"/>
-        </w:rPr>
-        <w:t>Every actor has the following system folders: “in box”, “out box”, “notification box”, “trash box”, and “spam box”.</w:t>
-      </w:r>
-      <w:r>
-        <w:rPr>
-          <w:lang w:val="en-US"/>
-        </w:rPr>
-        <w:t xml:space="preserve"> These default folders cannot be edited nor deleted</w:t>
+    </w:p>
+    <w:p>
+      <w:pPr>
+        <w:pStyle w:val="Prrafodelista"/>
+        <w:numPr>
+          <w:ilvl w:val="0"/>
+          <w:numId w:val="1"/>
+        </w:numPr>
+        <w:rPr>
+          <w:lang w:val="en-US"/>
+        </w:rPr>
+      </w:pPr>
+      <w:r>
+        <w:rPr>
+          <w:lang w:val="en-US"/>
+        </w:rPr>
+        <w:t xml:space="preserve">Users can request for a private driver to take them somewhere. The request must include </w:t>
+      </w:r>
+      <w:r>
+        <w:rPr>
+          <w:lang w:val="en-US"/>
+        </w:rPr>
+        <w:t>the point of departure, the destination,</w:t>
+      </w:r>
+      <w:r>
+        <w:rPr>
+          <w:lang w:val="en-US"/>
+        </w:rPr>
+        <w:t xml:space="preserve"> the total number of people who are going to use that service</w:t>
+      </w:r>
+      <w:r>
+        <w:rPr>
+          <w:lang w:val="en-US"/>
+        </w:rPr>
+        <w:t xml:space="preserve"> </w:t>
+      </w:r>
+      <w:r>
+        <w:rPr>
+          <w:lang w:val="en-US"/>
+        </w:rPr>
+        <w:t>(user included)</w:t>
+      </w:r>
+      <w:r>
+        <w:rPr>
+          <w:lang w:val="en-US"/>
+        </w:rPr>
+        <w:t xml:space="preserve"> and the moment</w:t>
+      </w:r>
+      <w:r>
+        <w:rPr>
+          <w:lang w:val="en-US"/>
+        </w:rPr>
+        <w:t xml:space="preserve"> when they want the car to depart. </w:t>
+      </w:r>
+      <w:r>
+        <w:rPr>
+          <w:lang w:val="en-US"/>
+        </w:rPr>
+        <w:t>They may also add an additional comment.</w:t>
+      </w:r>
+      <w:r>
+        <w:rPr>
+          <w:lang w:val="en-US"/>
+        </w:rPr>
+        <w:t xml:space="preserve"> </w:t>
+      </w:r>
+      <w:r>
+        <w:rPr>
+          <w:lang w:val="en-US"/>
+        </w:rPr>
+        <w:t>Requests will have a price that depends</w:t>
+      </w:r>
+      <w:r>
+        <w:rPr>
+          <w:lang w:val="en-US"/>
+        </w:rPr>
+        <w:t xml:space="preserve"> on the distance between the point of departure and the destination.</w:t>
+      </w:r>
+      <w:r>
+        <w:rPr>
+          <w:lang w:val="en-US"/>
+        </w:rPr>
+        <w:t xml:space="preserve"> The way this </w:t>
+      </w:r>
+      <w:r>
+        <w:rPr>
+          <w:lang w:val="en-US"/>
+        </w:rPr>
+        <w:t>price</w:t>
+      </w:r>
+      <w:r>
+        <w:rPr>
+          <w:lang w:val="en-US"/>
+        </w:rPr>
+        <w:t xml:space="preserve"> is calculated is the following: The system stores a minimum fee and a fee per kilomet</w:t>
+      </w:r>
+      <w:r>
+        <w:rPr>
+          <w:lang w:val="en-US"/>
+        </w:rPr>
+        <w:t>er. These two fees will be the same for any request made</w:t>
+      </w:r>
+      <w:r>
+        <w:rPr>
+          <w:lang w:val="en-US"/>
+        </w:rPr>
+        <w:t>.</w:t>
+      </w:r>
+      <w:r>
+        <w:rPr>
+          <w:lang w:val="en-US"/>
+        </w:rPr>
+        <w:t xml:space="preserve"> The total price of the request will be the minimum fee plus the product between the fee per kilometer and the distance in kilometers between the point of departure and the destination. The distance will be calculated using the Google Maps API.</w:t>
+      </w:r>
+      <w:r>
+        <w:rPr>
+          <w:lang w:val="en-US"/>
+        </w:rPr>
+        <w:t xml:space="preserve"> </w:t>
+      </w:r>
+      <w:r>
+        <w:rPr>
+          <w:lang w:val="en-US"/>
+        </w:rPr>
+        <w:t>The total price of the request</w:t>
+      </w:r>
+      <w:r>
+        <w:rPr>
+          <w:lang w:val="en-US"/>
+        </w:rPr>
+        <w:t xml:space="preserve"> must be shown to a user when making the request.</w:t>
+      </w:r>
+      <w:r>
+        <w:rPr>
+          <w:lang w:val="en-US"/>
+        </w:rPr>
+        <w:t xml:space="preserve"> As well as the total price </w:t>
+      </w:r>
+      <w:proofErr w:type="gramStart"/>
+      <w:r>
+        <w:rPr>
+          <w:lang w:val="en-US"/>
+        </w:rPr>
+        <w:t>taking into account</w:t>
+      </w:r>
+      <w:proofErr w:type="gramEnd"/>
+      <w:r>
+        <w:rPr>
+          <w:lang w:val="en-US"/>
+        </w:rPr>
+        <w:t xml:space="preserve"> the distance between the starting point and the destination. The VAT must be also considered</w:t>
+      </w:r>
+      <w:r>
+        <w:rPr>
+          <w:lang w:val="en-US"/>
+        </w:rPr>
+        <w:t xml:space="preserve"> when calculating the price.</w:t>
+      </w:r>
+    </w:p>
+    <w:p>
+      <w:pPr>
+        <w:pStyle w:val="Prrafodelista"/>
+        <w:numPr>
+          <w:ilvl w:val="0"/>
+          <w:numId w:val="1"/>
+        </w:numPr>
+        <w:rPr>
+          <w:lang w:val="en-US"/>
+        </w:rPr>
+      </w:pPr>
+      <w:r>
+        <w:rPr>
+          <w:lang w:val="en-US"/>
+        </w:rPr>
+        <w:t>Mechanics can publish information about their repair shops. The system must store the following information regarding repair shops: Name</w:t>
+      </w:r>
+      <w:r>
+        <w:rPr>
+          <w:lang w:val="en-US"/>
+        </w:rPr>
+        <w:t>, a description,</w:t>
+      </w:r>
+      <w:r>
+        <w:rPr>
+          <w:lang w:val="en-US"/>
+        </w:rPr>
+        <w:t xml:space="preserve"> location, phone of contact</w:t>
+      </w:r>
+      <w:r>
+        <w:rPr>
+          <w:lang w:val="en-US"/>
+        </w:rPr>
+        <w:t>,</w:t>
+      </w:r>
+      <w:r>
+        <w:rPr>
+          <w:lang w:val="en-US"/>
+        </w:rPr>
+        <w:t xml:space="preserve"> an optional photo</w:t>
+      </w:r>
+      <w:r>
+        <w:rPr>
+          <w:lang w:val="en-US"/>
+        </w:rPr>
+        <w:t>, and a list of services that it offers, along its prices. Users may reserve a service. In their reservation request, they must specify a moment and they may add an additional comment.</w:t>
+      </w:r>
+    </w:p>
+    <w:p>
+      <w:pPr>
+        <w:pStyle w:val="Prrafodelista"/>
+        <w:numPr>
+          <w:ilvl w:val="0"/>
+          <w:numId w:val="1"/>
+        </w:numPr>
+        <w:rPr>
+          <w:lang w:val="en-US"/>
+        </w:rPr>
+      </w:pPr>
+      <w:r>
+        <w:rPr>
+          <w:lang w:val="en-US"/>
+        </w:rPr>
+        <w:t>Drivers may register a car and associate it with the repair shop where they usually take it. The system will store the model of the car, its plate number and its maximum number of passengers.</w:t>
+      </w:r>
+      <w:r>
+        <w:rPr>
+          <w:lang w:val="en-US"/>
+        </w:rPr>
+        <w:t xml:space="preserve"> </w:t>
+      </w:r>
+      <w:r>
+        <w:rPr>
+          <w:lang w:val="en-US"/>
+        </w:rPr>
+        <w:t xml:space="preserve">Users can review other users, drivers and mechanical shops. </w:t>
+      </w:r>
+    </w:p>
+    <w:p>
+      <w:pPr>
+        <w:pStyle w:val="Prrafodelista"/>
+        <w:numPr>
+          <w:ilvl w:val="0"/>
+          <w:numId w:val="1"/>
+        </w:numPr>
+        <w:rPr>
+          <w:lang w:val="en-US"/>
+        </w:rPr>
+      </w:pPr>
+      <w:r>
+        <w:rPr>
+          <w:lang w:val="en-US"/>
+        </w:rPr>
+        <w:t>The system stores reviews related to users, drivers and repair shops.</w:t>
+      </w:r>
+      <w:r>
+        <w:rPr>
+          <w:lang w:val="en-US"/>
+        </w:rPr>
+        <w:t xml:space="preserve"> must have a title, a body and a </w:t>
+      </w:r>
+      <w:r>
+        <w:rPr>
+          <w:lang w:val="en-US"/>
+        </w:rPr>
+        <w:t>score</w:t>
+      </w:r>
+      <w:r>
+        <w:rPr>
+          <w:lang w:val="en-US"/>
+        </w:rPr>
+        <w:t xml:space="preserve"> that ranges from 0 to 5. The system will store the moment the review has been created.</w:t>
+      </w:r>
+    </w:p>
+    <w:p>
+      <w:pPr>
+        <w:pStyle w:val="Prrafodelista"/>
+        <w:numPr>
+          <w:ilvl w:val="0"/>
+          <w:numId w:val="1"/>
+        </w:numPr>
+        <w:rPr>
+          <w:lang w:val="en-US"/>
+        </w:rPr>
+      </w:pPr>
+      <w:r>
+        <w:rPr>
+          <w:lang w:val="en-US"/>
+        </w:rPr>
+        <w:t>Users</w:t>
+      </w:r>
+      <w:r>
+        <w:rPr>
+          <w:lang w:val="en-US"/>
+        </w:rPr>
+        <w:t xml:space="preserve"> have a</w:t>
+      </w:r>
+      <w:r>
+        <w:rPr>
+          <w:lang w:val="en-US"/>
+        </w:rPr>
+        <w:t>n announcement</w:t>
+      </w:r>
+      <w:r>
+        <w:rPr>
+          <w:lang w:val="en-US"/>
+        </w:rPr>
+        <w:t xml:space="preserve"> finder in which they can specify some search criteria</w:t>
+      </w:r>
+      <w:r>
+        <w:rPr>
+          <w:lang w:val="en-US"/>
+        </w:rPr>
+        <w:t xml:space="preserve">: a keyword, a price range, a moment, a point of departure and the destination. </w:t>
+      </w:r>
+      <w:r>
+        <w:rPr>
+          <w:lang w:val="en-US"/>
+        </w:rPr>
+        <w:t xml:space="preserve">Initially, every search </w:t>
+      </w:r>
+      <w:proofErr w:type="gramStart"/>
+      <w:r>
+        <w:rPr>
+          <w:lang w:val="en-US"/>
+        </w:rPr>
+        <w:t>criteria</w:t>
+      </w:r>
+      <w:proofErr w:type="gramEnd"/>
+      <w:r>
+        <w:rPr>
+          <w:lang w:val="en-US"/>
+        </w:rPr>
+        <w:t xml:space="preserve"> must be null, which means that every </w:t>
+      </w:r>
+      <w:r>
+        <w:rPr>
+          <w:lang w:val="en-US"/>
+        </w:rPr>
+        <w:t>announcement</w:t>
+      </w:r>
+      <w:r>
+        <w:rPr>
+          <w:lang w:val="en-US"/>
+        </w:rPr>
+        <w:t xml:space="preserve"> available</w:t>
+      </w:r>
+      <w:r>
+        <w:rPr>
+          <w:lang w:val="en-US"/>
+        </w:rPr>
+        <w:t xml:space="preserve"> must be displayed</w:t>
+      </w:r>
+      <w:r>
+        <w:rPr>
+          <w:lang w:val="en-US"/>
+        </w:rPr>
+        <w:t>.</w:t>
+      </w:r>
+    </w:p>
+    <w:p>
+      <w:pPr>
+        <w:pStyle w:val="Prrafodelista"/>
+        <w:numPr>
+          <w:ilvl w:val="0"/>
+          <w:numId w:val="1"/>
+        </w:numPr>
+        <w:rPr>
+          <w:lang w:val="en-US"/>
+        </w:rPr>
+      </w:pPr>
+      <w:r>
+        <w:rPr>
+          <w:lang w:val="en-US"/>
+        </w:rPr>
+        <w:t>Authenticated actors</w:t>
+      </w:r>
+      <w:r>
+        <w:rPr>
+          <w:lang w:val="en-US"/>
+        </w:rPr>
+        <w:t xml:space="preserve"> can file a report regarding other actors except the administrator. A report must contain the actor that is being reported, the creator of the report, a reason, the moment it was filed</w:t>
+      </w:r>
+      <w:r>
+        <w:rPr>
+          <w:lang w:val="en-US"/>
+        </w:rPr>
+        <w:t xml:space="preserve"> and an optional image</w:t>
       </w:r>
       <w:r>
         <w:rPr>
@@ -391,133 +1136,43 @@
         </w:rPr>
         <w:t xml:space="preserve">. </w:t>
       </w:r>
-      <w:r>
-        <w:rPr>
-          <w:lang w:val="en-US"/>
-        </w:rPr>
-        <w:t>Actors</w:t>
-      </w:r>
-      <w:r>
-        <w:rPr>
-          <w:lang w:val="en-US"/>
-        </w:rPr>
-        <w:t xml:space="preserve"> may manually flag a message the</w:t>
-      </w:r>
-      <w:r>
-        <w:rPr>
-          <w:lang w:val="en-US"/>
-        </w:rPr>
-        <w:t>y</w:t>
-      </w:r>
-      <w:r>
-        <w:rPr>
-          <w:lang w:val="en-US"/>
-        </w:rPr>
-        <w:t xml:space="preserve"> have received as spam</w:t>
-      </w:r>
-      <w:r>
-        <w:rPr>
-          <w:lang w:val="en-US"/>
-        </w:rPr>
-        <w:t>.</w:t>
-      </w:r>
-      <w:r>
-        <w:rPr>
-          <w:lang w:val="en-US"/>
-        </w:rPr>
-        <w:t xml:space="preserve"> Doing so will move the message to the “</w:t>
-      </w:r>
-      <w:r>
-        <w:rPr>
-          <w:lang w:val="en-US"/>
-        </w:rPr>
-        <w:t>s</w:t>
-      </w:r>
-      <w:r>
-        <w:rPr>
-          <w:lang w:val="en-US"/>
-        </w:rPr>
-        <w:t>pam box”</w:t>
-      </w:r>
-      <w:r>
-        <w:rPr>
-          <w:lang w:val="en-US"/>
-        </w:rPr>
-        <w:t xml:space="preserve"> and will block the communications with the sender, which means the </w:t>
-      </w:r>
-      <w:r>
-        <w:rPr>
-          <w:lang w:val="en-US"/>
-        </w:rPr>
-        <w:t>all future messages received written by that blocked sender will be automatically sent to the spam box</w:t>
-      </w:r>
-      <w:r>
-        <w:rPr>
-          <w:lang w:val="en-US"/>
-        </w:rPr>
-        <w:t>.</w:t>
-      </w:r>
-      <w:r>
-        <w:rPr>
-          <w:lang w:val="en-US"/>
-        </w:rPr>
-        <w:t xml:space="preserve"> When an actor receives a message, it gets to the “in box” unless the system flags it as spam, in which case it gets to the “spam box”. </w:t>
-      </w:r>
-      <w:r>
-        <w:rPr>
-          <w:lang w:val="en-US"/>
-        </w:rPr>
-        <w:t xml:space="preserve">When a message is flagged by the system as spam, the sender will not be automatically blocked, unlike what happens when manually flagging a message as spam. </w:t>
-      </w:r>
-      <w:r>
-        <w:rPr>
-          <w:lang w:val="en-US"/>
-        </w:rPr>
-        <w:t xml:space="preserve">When he or she sends a message to another user, a copy is saved to the “out box”. When an actor removes a message from a folder other than “trash box”, it is moved to folder “trash box”; when he or she removes it from folder “trash box”, then it is </w:t>
-      </w:r>
-      <w:r>
-        <w:rPr>
-          <w:lang w:val="en-US"/>
-        </w:rPr>
-        <w:t>permanently</w:t>
-      </w:r>
-      <w:r>
-        <w:rPr>
-          <w:lang w:val="en-US"/>
-        </w:rPr>
-        <w:t xml:space="preserve"> removed from the system. </w:t>
-      </w:r>
-    </w:p>
-    <w:p>
-      <w:pPr>
-        <w:pStyle w:val="Prrafodelista"/>
-        <w:rPr>
-          <w:lang w:val="en-US"/>
-        </w:rPr>
-      </w:pPr>
-      <w:r>
-        <w:rPr>
-          <w:lang w:val="en-US"/>
-        </w:rPr>
-        <w:t>Messages an actor receive</w:t>
-      </w:r>
-      <w:r>
-        <w:rPr>
-          <w:lang w:val="en-US"/>
-        </w:rPr>
-        <w:t>s</w:t>
-      </w:r>
-      <w:r>
-        <w:rPr>
-          <w:lang w:val="en-US"/>
-        </w:rPr>
-        <w:t xml:space="preserve"> are initially marked as “unread”. Whenever an actor displays an unread message, it will be automatically set to “read”. An actor can also manually set a message as “read”. Any message flagged as spam or moved to “trash box” is automatically set to “read”</w:t>
-      </w:r>
-      <w:r>
-        <w:rPr>
-          <w:lang w:val="en-US"/>
-        </w:rPr>
-        <w:t>.</w:t>
+      <w:proofErr w:type="gramStart"/>
+      <w:r>
+        <w:rPr>
+          <w:lang w:val="en-US"/>
+        </w:rPr>
+        <w:t>In order to</w:t>
+      </w:r>
+      <w:proofErr w:type="gramEnd"/>
+      <w:r>
+        <w:rPr>
+          <w:lang w:val="en-US"/>
+        </w:rPr>
+        <w:t xml:space="preserve"> prevent spamming, a</w:t>
+      </w:r>
+      <w:r>
+        <w:rPr>
+          <w:lang w:val="en-US"/>
+        </w:rPr>
+        <w:t>n actor</w:t>
+      </w:r>
+      <w:r>
+        <w:rPr>
+          <w:lang w:val="en-US"/>
+        </w:rPr>
+        <w:t xml:space="preserve"> can only file</w:t>
+      </w:r>
+      <w:r>
+        <w:rPr>
+          <w:lang w:val="en-US"/>
+        </w:rPr>
+        <w:t xml:space="preserve"> a</w:t>
+      </w:r>
+      <w:r>
+        <w:rPr>
+          <w:lang w:val="en-US"/>
+        </w:rPr>
+        <w:t xml:space="preserve"> maximum number of reports per week.</w:t>
       </w:r>
     </w:p>
     <w:p>
@@ -535,631 +1190,14 @@
         <w:rPr>
           <w:lang w:val="en-US"/>
         </w:rPr>
-        <w:t xml:space="preserve">A sponsor may create a sponsorship. That means he can pay </w:t>
-      </w:r>
-      <w:proofErr w:type="gramStart"/>
-      <w:r>
-        <w:rPr>
-          <w:lang w:val="en-US"/>
-        </w:rPr>
-        <w:t>in order to</w:t>
-      </w:r>
-      <w:proofErr w:type="gramEnd"/>
-      <w:r>
-        <w:rPr>
-          <w:lang w:val="en-US"/>
-        </w:rPr>
-        <w:t xml:space="preserve"> have an advertisement</w:t>
-      </w:r>
-      <w:r>
-        <w:rPr>
-          <w:lang w:val="en-US"/>
-        </w:rPr>
-        <w:t xml:space="preserve"> displayed</w:t>
-      </w:r>
-      <w:r>
-        <w:rPr>
-          <w:lang w:val="en-US"/>
-        </w:rPr>
-        <w:t xml:space="preserve"> in the webpage. The system must store the following information regarding to the sponsorship: The </w:t>
-      </w:r>
-      <w:proofErr w:type="spellStart"/>
-      <w:r>
-        <w:rPr>
-          <w:lang w:val="en-US"/>
-        </w:rPr>
-        <w:t>url</w:t>
-      </w:r>
-      <w:proofErr w:type="spellEnd"/>
-      <w:r>
-        <w:rPr>
-          <w:lang w:val="en-US"/>
-        </w:rPr>
-        <w:t xml:space="preserve"> of the picture that will be displayed</w:t>
-      </w:r>
-      <w:r>
-        <w:rPr>
-          <w:lang w:val="en-US"/>
-        </w:rPr>
-        <w:t xml:space="preserve">, the moment it has been created </w:t>
-      </w:r>
-      <w:r>
-        <w:rPr>
-          <w:lang w:val="en-US"/>
-        </w:rPr>
-        <w:t>and a valid credit card the sponsor will use to make the payment.</w:t>
-      </w:r>
-      <w:r>
-        <w:rPr>
-          <w:lang w:val="en-US"/>
-        </w:rPr>
-        <w:t xml:space="preserve"> The price of sponsorships is the same for all sponsorships and it is configured by a system admin.</w:t>
-      </w:r>
-      <w:r>
-        <w:rPr>
-          <w:lang w:val="en-US"/>
-        </w:rPr>
-        <w:t xml:space="preserve"> The sponsorship must be accepted by a system admin before the advertisement is displayed in the site.</w:t>
-      </w:r>
-    </w:p>
-    <w:p>
-      <w:pPr>
-        <w:pStyle w:val="Prrafodelista"/>
-        <w:numPr>
-          <w:ilvl w:val="0"/>
-          <w:numId w:val="1"/>
-        </w:numPr>
-        <w:rPr>
-          <w:lang w:val="en-US"/>
-        </w:rPr>
-      </w:pPr>
+        <w:t xml:space="preserve">Phone numbers should adhere to the following patterns: “+CC (AC) PN”, "+CC PN", or "PN": “+CC” denotes a country code in range “+1” up to “+999”, “(AC)” denotes an area code in range “(1)” up to “(999)”, and “PN” denotes a number that must have at least four digits. Phone numbers with pattern “PN” must be added automatically a default country, which is a parameter that can be changed by administrators. Note that phone numbers should adhere to the previous patterns, but they are not required </w:t>
+      </w:r>
       <w:r>
         <w:rPr>
           <w:lang w:val="en-US"/>
         </w:rPr>
         <w:lastRenderedPageBreak/>
-        <w:t>The system must store the following information about credit cards: a holder name, a brand name, a number, an expiration month, an expiration year, and a CVV code</w:t>
-      </w:r>
-      <w:r>
-        <w:rPr>
-          <w:lang w:val="en-US"/>
-        </w:rPr>
-        <w:t>.</w:t>
-      </w:r>
-    </w:p>
-    <w:p>
-      <w:pPr>
-        <w:pStyle w:val="Prrafodelista"/>
-        <w:numPr>
-          <w:ilvl w:val="0"/>
-          <w:numId w:val="1"/>
-        </w:numPr>
-        <w:rPr>
-          <w:lang w:val="en-US"/>
-        </w:rPr>
-      </w:pPr>
-      <w:r>
-        <w:rPr>
-          <w:lang w:val="en-US"/>
-        </w:rPr>
-        <w:t xml:space="preserve">Users can create announcements. These announcements are one of the main foundations of the project: When a user is travelling from one place to another, he may create an announcement so that other users may use him as a “taxi” so to speak, sharing this way the costs of the journey between everyone involved. </w:t>
-      </w:r>
-      <w:r>
-        <w:rPr>
-          <w:lang w:val="en-US"/>
-        </w:rPr>
-        <w:t xml:space="preserve"> An announcement must contain a title,</w:t>
-      </w:r>
-      <w:r>
-        <w:rPr>
-          <w:lang w:val="en-US"/>
-        </w:rPr>
-        <w:t xml:space="preserve"> the name of the creator,</w:t>
-      </w:r>
-      <w:r>
-        <w:rPr>
-          <w:lang w:val="en-US"/>
-        </w:rPr>
-        <w:t xml:space="preserve">, </w:t>
-      </w:r>
-      <w:r>
-        <w:rPr>
-          <w:lang w:val="en-US"/>
-        </w:rPr>
-        <w:t>the point of departure, the destination, the price per user</w:t>
-      </w:r>
-      <w:r>
-        <w:rPr>
-          <w:lang w:val="en-US"/>
-        </w:rPr>
-        <w:t>, the number</w:t>
-      </w:r>
-      <w:r>
-        <w:rPr>
-          <w:lang w:val="en-US"/>
-        </w:rPr>
-        <w:t xml:space="preserve"> of seats available</w:t>
-      </w:r>
-      <w:r>
-        <w:rPr>
-          <w:lang w:val="en-US"/>
-        </w:rPr>
-        <w:t xml:space="preserve"> and the moment </w:t>
-      </w:r>
-      <w:r>
-        <w:rPr>
-          <w:lang w:val="en-US"/>
-        </w:rPr>
-        <w:t>when the car will depart</w:t>
-      </w:r>
-      <w:r>
-        <w:rPr>
-          <w:lang w:val="en-US"/>
-        </w:rPr>
-        <w:t xml:space="preserve">. The user who creates an announcement may also add a description and check </w:t>
-      </w:r>
-      <w:proofErr w:type="gramStart"/>
-      <w:r>
-        <w:rPr>
-          <w:lang w:val="en-US"/>
-        </w:rPr>
-        <w:t>w</w:t>
-      </w:r>
-      <w:r>
-        <w:rPr>
-          <w:lang w:val="en-US"/>
-        </w:rPr>
-        <w:t>h</w:t>
-      </w:r>
-      <w:r>
-        <w:rPr>
-          <w:lang w:val="en-US"/>
-        </w:rPr>
-        <w:t>ether or not</w:t>
-      </w:r>
-      <w:proofErr w:type="gramEnd"/>
-      <w:r>
-        <w:rPr>
-          <w:lang w:val="en-US"/>
-        </w:rPr>
-        <w:t xml:space="preserve"> pets or smoking is allowed.</w:t>
-      </w:r>
-    </w:p>
-    <w:p>
-      <w:pPr>
-        <w:pStyle w:val="Prrafodelista"/>
-        <w:numPr>
-          <w:ilvl w:val="0"/>
-          <w:numId w:val="1"/>
-        </w:numPr>
-        <w:rPr>
-          <w:lang w:val="en-US"/>
-        </w:rPr>
-      </w:pPr>
-      <w:r>
-        <w:rPr>
-          <w:lang w:val="en-US"/>
-        </w:rPr>
-        <w:t>Users can comment on the announcements. Each comment is composed by a body and the moment it was created.</w:t>
-      </w:r>
-      <w:r>
-        <w:rPr>
-          <w:lang w:val="en-US"/>
-        </w:rPr>
-        <w:t xml:space="preserve"> The system must also store the creator of the comment.</w:t>
-      </w:r>
-      <w:r>
-        <w:rPr>
-          <w:lang w:val="en-US"/>
-        </w:rPr>
-        <w:t xml:space="preserve"> Users can also reply to comments. Replies contain the same information as a comment.</w:t>
-      </w:r>
-    </w:p>
-    <w:p>
-      <w:pPr>
-        <w:pStyle w:val="Prrafodelista"/>
-        <w:numPr>
-          <w:ilvl w:val="0"/>
-          <w:numId w:val="1"/>
-        </w:numPr>
-        <w:rPr>
-          <w:lang w:val="en-US"/>
-        </w:rPr>
-      </w:pPr>
-      <w:r>
-        <w:rPr>
-          <w:lang w:val="en-US"/>
-        </w:rPr>
-        <w:t xml:space="preserve">Users can request for a private driver to take them somewhere. The request must include </w:t>
-      </w:r>
-      <w:r>
-        <w:rPr>
-          <w:lang w:val="en-US"/>
-        </w:rPr>
-        <w:t>the point of departure, the destination,</w:t>
-      </w:r>
-      <w:r>
-        <w:rPr>
-          <w:lang w:val="en-US"/>
-        </w:rPr>
-        <w:t xml:space="preserve"> the total number of people who are going to use that service</w:t>
-      </w:r>
-      <w:r>
-        <w:rPr>
-          <w:lang w:val="en-US"/>
-        </w:rPr>
-        <w:t xml:space="preserve"> </w:t>
-      </w:r>
-      <w:r>
-        <w:rPr>
-          <w:lang w:val="en-US"/>
-        </w:rPr>
-        <w:t>(user included)</w:t>
-      </w:r>
-      <w:r>
-        <w:rPr>
-          <w:lang w:val="en-US"/>
-        </w:rPr>
-        <w:t xml:space="preserve"> and the moment</w:t>
-      </w:r>
-      <w:r>
-        <w:rPr>
-          <w:lang w:val="en-US"/>
-        </w:rPr>
-        <w:t xml:space="preserve"> when they want the car to depart. </w:t>
-      </w:r>
-      <w:r>
-        <w:rPr>
-          <w:lang w:val="en-US"/>
-        </w:rPr>
-        <w:t>They may also add an additional comment.</w:t>
-      </w:r>
-      <w:r>
-        <w:rPr>
-          <w:lang w:val="en-US"/>
-        </w:rPr>
-        <w:t xml:space="preserve"> </w:t>
-      </w:r>
-      <w:r>
-        <w:rPr>
-          <w:lang w:val="en-US"/>
-        </w:rPr>
-        <w:t>Requests will have a price that depends</w:t>
-      </w:r>
-      <w:r>
-        <w:rPr>
-          <w:lang w:val="en-US"/>
-        </w:rPr>
-        <w:t xml:space="preserve"> on the distance between the point of departure and the destination.</w:t>
-      </w:r>
-      <w:r>
-        <w:rPr>
-          <w:lang w:val="en-US"/>
-        </w:rPr>
-        <w:t xml:space="preserve"> The way this </w:t>
-      </w:r>
-      <w:r>
-        <w:rPr>
-          <w:lang w:val="en-US"/>
-        </w:rPr>
-        <w:t>price</w:t>
-      </w:r>
-      <w:r>
-        <w:rPr>
-          <w:lang w:val="en-US"/>
-        </w:rPr>
-        <w:t xml:space="preserve"> is calculated is the following: The system stores a minimum fee and a fee per kilomet</w:t>
-      </w:r>
-      <w:r>
-        <w:rPr>
-          <w:lang w:val="en-US"/>
-        </w:rPr>
-        <w:t>er. These two fees will be the same for any request made</w:t>
-      </w:r>
-      <w:r>
-        <w:rPr>
-          <w:lang w:val="en-US"/>
-        </w:rPr>
-        <w:t>.</w:t>
-      </w:r>
-      <w:r>
-        <w:rPr>
-          <w:lang w:val="en-US"/>
-        </w:rPr>
-        <w:t xml:space="preserve"> The total price of the request will be the minimum fee plus the product between the fee per kilometer and the distance in kilometers between the point of departure and the destination. The distance will be calculated using the Google Maps API.</w:t>
-      </w:r>
-      <w:r>
-        <w:rPr>
-          <w:lang w:val="en-US"/>
-        </w:rPr>
-        <w:t xml:space="preserve"> </w:t>
-      </w:r>
-      <w:r>
-        <w:rPr>
-          <w:lang w:val="en-US"/>
-        </w:rPr>
-        <w:t>The total price of the request</w:t>
-      </w:r>
-      <w:r>
-        <w:rPr>
-          <w:lang w:val="en-US"/>
-        </w:rPr>
-        <w:t xml:space="preserve"> must be shown to a user when making the request.</w:t>
-      </w:r>
-      <w:r>
-        <w:rPr>
-          <w:lang w:val="en-US"/>
-        </w:rPr>
-        <w:t xml:space="preserve"> As well as the total price </w:t>
-      </w:r>
-      <w:proofErr w:type="gramStart"/>
-      <w:r>
-        <w:rPr>
-          <w:lang w:val="en-US"/>
-        </w:rPr>
-        <w:t>taking into account</w:t>
-      </w:r>
-      <w:proofErr w:type="gramEnd"/>
-      <w:r>
-        <w:rPr>
-          <w:lang w:val="en-US"/>
-        </w:rPr>
-        <w:t xml:space="preserve"> the distance between the starting point and the destination. The VAT must be also considered</w:t>
-      </w:r>
-      <w:r>
-        <w:rPr>
-          <w:lang w:val="en-US"/>
-        </w:rPr>
-        <w:t xml:space="preserve"> when calculating the price.</w:t>
-      </w:r>
-    </w:p>
-    <w:p>
-      <w:pPr>
-        <w:pStyle w:val="Prrafodelista"/>
-        <w:numPr>
-          <w:ilvl w:val="0"/>
-          <w:numId w:val="1"/>
-        </w:numPr>
-        <w:rPr>
-          <w:lang w:val="en-US"/>
-        </w:rPr>
-      </w:pPr>
-      <w:r>
-        <w:rPr>
-          <w:lang w:val="en-US"/>
-        </w:rPr>
-        <w:t>Mechanics can publish information about their repair shops. The system must store the following information regarding repair shops: Name</w:t>
-      </w:r>
-      <w:r>
-        <w:rPr>
-          <w:lang w:val="en-US"/>
-        </w:rPr>
-        <w:t>, a description,</w:t>
-      </w:r>
-      <w:r>
-        <w:rPr>
-          <w:lang w:val="en-US"/>
-        </w:rPr>
-        <w:t xml:space="preserve"> location, phone of contact</w:t>
-      </w:r>
-      <w:r>
-        <w:rPr>
-          <w:lang w:val="en-US"/>
-        </w:rPr>
-        <w:t>,</w:t>
-      </w:r>
-      <w:r>
-        <w:rPr>
-          <w:lang w:val="en-US"/>
-        </w:rPr>
-        <w:t xml:space="preserve"> an optional photo</w:t>
-      </w:r>
-      <w:r>
-        <w:rPr>
-          <w:lang w:val="en-US"/>
-        </w:rPr>
-        <w:t>, and a list of services that it offers, along its prices. Users may reserve a service. In their reservation request, they must specify a moment and they may add an additional comment.</w:t>
-      </w:r>
-    </w:p>
-    <w:p>
-      <w:pPr>
-        <w:pStyle w:val="Prrafodelista"/>
-        <w:numPr>
-          <w:ilvl w:val="0"/>
-          <w:numId w:val="1"/>
-        </w:numPr>
-        <w:rPr>
-          <w:lang w:val="en-US"/>
-        </w:rPr>
-      </w:pPr>
-      <w:r>
-        <w:rPr>
-          <w:lang w:val="en-US"/>
-        </w:rPr>
-        <w:t>Drivers may register a car and associate it with the repair shop where they usually take it. The system will store the model of the car, its plate number and its maximum number of passengers.</w:t>
-      </w:r>
-      <w:r>
-        <w:rPr>
-          <w:lang w:val="en-US"/>
-        </w:rPr>
-        <w:t xml:space="preserve"> </w:t>
-      </w:r>
-      <w:r>
-        <w:rPr>
-          <w:lang w:val="en-US"/>
-        </w:rPr>
-        <w:t xml:space="preserve">Users can review other users, drivers and mechanical shops. Reviews must have a title, a body and a </w:t>
-      </w:r>
-      <w:r>
-        <w:rPr>
-          <w:lang w:val="en-US"/>
-        </w:rPr>
-        <w:t>score</w:t>
-      </w:r>
-      <w:r>
-        <w:rPr>
-          <w:lang w:val="en-US"/>
-        </w:rPr>
-        <w:t xml:space="preserve"> that ranges from 0 to 5. The system will store the moment the review has been created.</w:t>
-      </w:r>
-    </w:p>
-    <w:p>
-      <w:pPr>
-        <w:pStyle w:val="Prrafodelista"/>
-        <w:numPr>
-          <w:ilvl w:val="0"/>
-          <w:numId w:val="1"/>
-        </w:numPr>
-        <w:rPr>
-          <w:lang w:val="en-US"/>
-        </w:rPr>
-      </w:pPr>
-      <w:r>
-        <w:rPr>
-          <w:lang w:val="en-US"/>
-        </w:rPr>
-        <w:t>Users</w:t>
-      </w:r>
-      <w:r>
-        <w:rPr>
-          <w:lang w:val="en-US"/>
-        </w:rPr>
-        <w:t xml:space="preserve"> have a</w:t>
-      </w:r>
-      <w:r>
-        <w:rPr>
-          <w:lang w:val="en-US"/>
-        </w:rPr>
-        <w:t>n announcement</w:t>
-      </w:r>
-      <w:r>
-        <w:rPr>
-          <w:lang w:val="en-US"/>
-        </w:rPr>
-        <w:t xml:space="preserve"> finder in which they can specify some search criteria</w:t>
-      </w:r>
-      <w:r>
-        <w:rPr>
-          <w:lang w:val="en-US"/>
-        </w:rPr>
-        <w:t xml:space="preserve">: a keyword, a price range, a moment, a point of departure and the destination. </w:t>
-      </w:r>
-      <w:r>
-        <w:rPr>
-          <w:lang w:val="en-US"/>
-        </w:rPr>
-        <w:t xml:space="preserve"> Initially, every search criteria must be null, which means that every </w:t>
-      </w:r>
-      <w:r>
-        <w:rPr>
-          <w:lang w:val="en-US"/>
-        </w:rPr>
-        <w:t>announcement must be displayed</w:t>
-      </w:r>
-      <w:r>
-        <w:rPr>
-          <w:lang w:val="en-US"/>
-        </w:rPr>
-        <w:t>.</w:t>
-      </w:r>
-    </w:p>
-    <w:p>
-      <w:pPr>
-        <w:pStyle w:val="Prrafodelista"/>
-        <w:numPr>
-          <w:ilvl w:val="0"/>
-          <w:numId w:val="1"/>
-        </w:numPr>
-        <w:rPr>
-          <w:lang w:val="en-US"/>
-        </w:rPr>
-      </w:pPr>
-      <w:r>
-        <w:rPr>
-          <w:lang w:val="en-US"/>
-        </w:rPr>
-        <w:t>Authenticated actors</w:t>
-      </w:r>
-      <w:r>
-        <w:rPr>
-          <w:lang w:val="en-US"/>
-        </w:rPr>
-        <w:t xml:space="preserve"> can file a report regarding other actors except the administrator. A report must contain the actor that is being reported, the creator of the report, a reason, the moment it was filed</w:t>
-      </w:r>
-      <w:r>
-        <w:rPr>
-          <w:lang w:val="en-US"/>
-        </w:rPr>
-        <w:t xml:space="preserve"> and an optional image</w:t>
-      </w:r>
-      <w:r>
-        <w:rPr>
-          <w:lang w:val="en-US"/>
-        </w:rPr>
-        <w:t xml:space="preserve">. </w:t>
-      </w:r>
-      <w:proofErr w:type="gramStart"/>
-      <w:r>
-        <w:rPr>
-          <w:lang w:val="en-US"/>
-        </w:rPr>
-        <w:t>In order to</w:t>
-      </w:r>
-      <w:proofErr w:type="gramEnd"/>
-      <w:r>
-        <w:rPr>
-          <w:lang w:val="en-US"/>
-        </w:rPr>
-        <w:t xml:space="preserve"> prevent spamming, a</w:t>
-      </w:r>
-      <w:r>
-        <w:rPr>
-          <w:lang w:val="en-US"/>
-        </w:rPr>
-        <w:t>n actor</w:t>
-      </w:r>
-      <w:r>
-        <w:rPr>
-          <w:lang w:val="en-US"/>
-        </w:rPr>
-        <w:t xml:space="preserve"> can only file</w:t>
-      </w:r>
-      <w:r>
-        <w:rPr>
-          <w:lang w:val="en-US"/>
-        </w:rPr>
-        <w:t xml:space="preserve"> a</w:t>
-      </w:r>
-      <w:r>
-        <w:rPr>
-          <w:lang w:val="en-US"/>
-        </w:rPr>
-        <w:t xml:space="preserve"> maximum number of reports per week.</w:t>
-      </w:r>
-    </w:p>
-    <w:p>
-      <w:pPr>
-        <w:pStyle w:val="Prrafodelista"/>
-        <w:numPr>
-          <w:ilvl w:val="0"/>
-          <w:numId w:val="1"/>
-        </w:numPr>
-        <w:rPr>
-          <w:lang w:val="en-US"/>
-        </w:rPr>
-      </w:pPr>
-      <w:r>
-        <w:rPr>
-          <w:lang w:val="en-US"/>
-        </w:rPr>
-        <w:t xml:space="preserve">Phone numbers should adhere to the following patterns: “+CC (AC) PN”, "+CC PN", or "PN": “+CC” denotes a country code in range “+1” up to “+999”, “(AC)” denotes an area code in range “(1)” up to “(999)”, and “PN” denotes a number that must have at </w:t>
-      </w:r>
-      <w:r>
-        <w:rPr>
-          <w:lang w:val="en-US"/>
-        </w:rPr>
-        <w:lastRenderedPageBreak/>
-        <w:t>least four digits. Phone numbers with pattern “PN” must be added automatically a default country, which is a parameter that can be changed by administrators. Note that phone numbers should adhere to the previous patterns, but they are not required to. Whenever a phone number that does not match this pattern is entered, the system must ask for confirmation; if the user confirms the number, it then must be stored.</w:t>
+        <w:t>to. Whenever a phone number that does not match this pattern is entered, the system must ask for confirmation; if the user confirms the number, it then must be stored.</w:t>
       </w:r>
     </w:p>
     <w:p>
@@ -1329,7 +1367,33 @@
         <w:rPr>
           <w:lang w:val="en-US"/>
         </w:rPr>
-        <w:t>the user that has published an announcement. In the user’s profile, the last 10 announcements he has joined or created must appear listed.</w:t>
+        <w:t xml:space="preserve">the user that has published an announcement. In the user’s profile, </w:t>
+      </w:r>
+      <w:r>
+        <w:rPr>
+          <w:lang w:val="en-US"/>
+        </w:rPr>
+        <w:t>10 announcemen</w:t>
+      </w:r>
+      <w:r>
+        <w:rPr>
+          <w:lang w:val="en-US"/>
+        </w:rPr>
+        <w:t xml:space="preserve">ts that he has created or joined will appear, sorted by the moment when they will </w:t>
+      </w:r>
+      <w:proofErr w:type="gramStart"/>
+      <w:r>
+        <w:rPr>
+          <w:lang w:val="en-US"/>
+        </w:rPr>
+        <w:t>take(</w:t>
+      </w:r>
+      <w:proofErr w:type="gramEnd"/>
+      <w:r>
+        <w:rPr>
+          <w:lang w:val="en-US"/>
+        </w:rPr>
+        <w:t>or took) place</w:t>
       </w:r>
     </w:p>
     <w:p>
@@ -2033,6 +2097,18 @@
         </w:rPr>
         <w:t xml:space="preserve"> write a review about another user, the writer of a review must have joined an announcement created by the user reviewed. If the user has dropped out from one announcement, that one will not be taken into consideration when writing the review.</w:t>
       </w:r>
+      <w:r>
+        <w:rPr>
+          <w:lang w:val="en-US"/>
+        </w:rPr>
+        <w:t xml:space="preserve"> The announcem</w:t>
+      </w:r>
+      <w:r>
+        <w:rPr>
+          <w:lang w:val="en-US"/>
+        </w:rPr>
+        <w:t>ent must have already taken place.</w:t>
+      </w:r>
     </w:p>
     <w:p>
       <w:pPr>
@@ -3524,13 +3600,7 @@
         <w:rPr>
           <w:lang w:val="en-US"/>
         </w:rPr>
-        <w:t>at the botto</w:t>
-      </w:r>
-      <w:r>
-        <w:rPr>
-          <w:lang w:val="en-US"/>
-        </w:rPr>
-        <w:t>m</w:t>
+        <w:t>in one side</w:t>
       </w:r>
       <w:r>
         <w:rPr>

</xml_diff>